<commit_message>
Dodat SSU folder i moji fajlovi
</commit_message>
<xml_diff>
--- a/MIND-PZ-dokumentacija.docx
+++ b/MIND-PZ-dokumentacija.docx
@@ -3113,8 +3113,19 @@
           <w:lang w:val="sr-Cyrl-RS"/>
         </w:rPr>
         <w:lastRenderedPageBreak/>
-        <w:t>Заборављена лозинка</w:t>
-      </w:r>
+        <w:t xml:space="preserve">Заборављена </w:t>
+      </w:r>
+      <w:r>
+        <w:rPr>
+          <w:b/>
+          <w:color w:val="134163" w:themeColor="accent6" w:themeShade="80"/>
+          <w:sz w:val="28"/>
+          <w:lang w:val="sr-Cyrl-RS"/>
+        </w:rPr>
+        <w:t>шифра</w:t>
+      </w:r>
+      <w:bookmarkStart w:id="0" w:name="_GoBack"/>
+      <w:bookmarkEnd w:id="0"/>
     </w:p>
     <w:p>
       <w:pPr>
@@ -3221,17 +3232,7 @@
           <w:sz w:val="28"/>
           <w:lang w:val="sr-Cyrl-RS"/>
         </w:rPr>
-        <w:t>да погледају неке од занимљивих поклона које су корисници добили, самим тим и привуче пажњу новим корисницима, а постојећим помогне у идеји за поклон.</w:t>
-      </w:r>
-      <w:bookmarkStart w:id="0" w:name="_GoBack"/>
-      <w:bookmarkEnd w:id="0"/>
-      <w:r>
-        <w:rPr>
-          <w:color w:val="134163" w:themeColor="accent6" w:themeShade="80"/>
-          <w:sz w:val="28"/>
-          <w:lang w:val="sr-Cyrl-RS"/>
-        </w:rPr>
-        <w:t xml:space="preserve"> </w:t>
+        <w:t xml:space="preserve">да погледају неке од занимљивих поклона које су корисници добили, самим тим и привуче пажњу новим корисницима, а постојећим помогне у идеји за поклон. </w:t>
       </w:r>
     </w:p>
     <w:p>
@@ -5937,7 +5938,7 @@
   <a:extraClrSchemeLst/>
   <a:extLst>
     <a:ext uri="{05A4C25C-085E-4340-85A3-A5531E510DB2}">
-      <thm15:themeFamily xmlns:thm15="http://schemas.microsoft.com/office/thememl/2012/main" xmlns="" name="Office Theme" id="{62F939B6-93AF-4DB8-9C6B-D6C7DFDC589F}" vid="{4A3C46E8-61CC-4603-A589-7422A47A8E4A}"/>
+      <thm15:themeFamily xmlns="" xmlns:thm15="http://schemas.microsoft.com/office/thememl/2012/main" name="Office Theme" id="{62F939B6-93AF-4DB8-9C6B-D6C7DFDC589F}" vid="{4A3C46E8-61CC-4603-A589-7422A47A8E4A}"/>
     </a:ext>
   </a:extLst>
 </a:theme>
@@ -5948,7 +5949,7 @@
 </file>
 
 <file path=customXml/itemProps1.xml><?xml version="1.0" encoding="utf-8"?>
-<ds:datastoreItem xmlns:ds="http://schemas.openxmlformats.org/officeDocument/2006/customXml" ds:itemID="{843AB9B7-FE05-4960-8782-06634AE7C70F}">
+<ds:datastoreItem xmlns:ds="http://schemas.openxmlformats.org/officeDocument/2006/customXml" ds:itemID="{6DB808F9-1DC5-4207-9CD3-A8B04FCAECB7}">
   <ds:schemaRefs>
     <ds:schemaRef ds:uri="http://schemas.openxmlformats.org/officeDocument/2006/bibliography"/>
   </ds:schemaRefs>

</xml_diff>

<commit_message>
Prva verzija baze popunjene podacima, bez funkcija i procedura, a sa trigerima. Editovan deo dokumentacije
</commit_message>
<xml_diff>
--- a/MIND-PZ-dokumentacija.docx
+++ b/MIND-PZ-dokumentacija.docx
@@ -1,6 +1,6 @@
 
 <file path=word/document.xml><?xml version="1.0" encoding="utf-8"?>
-<w:document xmlns:wpc="http://schemas.microsoft.com/office/word/2010/wordprocessingCanvas" xmlns:mc="http://schemas.openxmlformats.org/markup-compatibility/2006" xmlns:o="urn:schemas-microsoft-com:office:office" xmlns:r="http://schemas.openxmlformats.org/officeDocument/2006/relationships" xmlns:m="http://schemas.openxmlformats.org/officeDocument/2006/math" xmlns:v="urn:schemas-microsoft-com:vml" xmlns:wp14="http://schemas.microsoft.com/office/word/2010/wordprocessingDrawing" xmlns:wp="http://schemas.openxmlformats.org/drawingml/2006/wordprocessingDrawing" xmlns:w10="urn:schemas-microsoft-com:office:word" xmlns:w="http://schemas.openxmlformats.org/wordprocessingml/2006/main" xmlns:w14="http://schemas.microsoft.com/office/word/2010/wordml" xmlns:wpg="http://schemas.microsoft.com/office/word/2010/wordprocessingGroup" xmlns:wpi="http://schemas.microsoft.com/office/word/2010/wordprocessingInk" xmlns:wne="http://schemas.microsoft.com/office/word/2006/wordml" xmlns:wps="http://schemas.microsoft.com/office/word/2010/wordprocessingShape" mc:Ignorable="w14 wp14">
+<w:document xmlns:wpc="http://schemas.microsoft.com/office/word/2010/wordprocessingCanvas" xmlns:cx="http://schemas.microsoft.com/office/drawing/2014/chartex" xmlns:cx1="http://schemas.microsoft.com/office/drawing/2015/9/8/chartex" xmlns:cx2="http://schemas.microsoft.com/office/drawing/2015/10/21/chartex" xmlns:cx3="http://schemas.microsoft.com/office/drawing/2016/5/9/chartex" xmlns:cx4="http://schemas.microsoft.com/office/drawing/2016/5/10/chartex" xmlns:cx5="http://schemas.microsoft.com/office/drawing/2016/5/11/chartex" xmlns:cx6="http://schemas.microsoft.com/office/drawing/2016/5/12/chartex" xmlns:cx7="http://schemas.microsoft.com/office/drawing/2016/5/13/chartex" xmlns:cx8="http://schemas.microsoft.com/office/drawing/2016/5/14/chartex" xmlns:mc="http://schemas.openxmlformats.org/markup-compatibility/2006" xmlns:o="urn:schemas-microsoft-com:office:office" xmlns:r="http://schemas.openxmlformats.org/officeDocument/2006/relationships" xmlns:m="http://schemas.openxmlformats.org/officeDocument/2006/math" xmlns:v="urn:schemas-microsoft-com:vml" xmlns:wp14="http://schemas.microsoft.com/office/word/2010/wordprocessingDrawing" xmlns:wp="http://schemas.openxmlformats.org/drawingml/2006/wordprocessingDrawing" xmlns:w10="urn:schemas-microsoft-com:office:word" xmlns:w="http://schemas.openxmlformats.org/wordprocessingml/2006/main" xmlns:w14="http://schemas.microsoft.com/office/word/2010/wordml" xmlns:w15="http://schemas.microsoft.com/office/word/2012/wordml" xmlns:w16se="http://schemas.microsoft.com/office/word/2015/wordml/symex" xmlns:wpg="http://schemas.microsoft.com/office/word/2010/wordprocessingGroup" xmlns:wpi="http://schemas.microsoft.com/office/word/2010/wordprocessingInk" xmlns:wne="http://schemas.microsoft.com/office/word/2006/wordml" xmlns:wps="http://schemas.microsoft.com/office/word/2010/wordprocessingShape" mc:Ignorable="w14 w15 w16se wp14">
   <w:background w:color="D4EAF3" w:themeColor="accent1" w:themeTint="33"/>
   <w:body>
     <w:p>
@@ -1065,7 +1065,7 @@
             <w:rPr>
               <w:color w:val="134163" w:themeColor="accent6" w:themeShade="80"/>
               <w:sz w:val="28"/>
-              <w:lang w:eastAsia="en-US"/>
+              <w:lang w:val="sr-Cyrl-RS" w:eastAsia="en-US"/>
             </w:rPr>
           </w:pPr>
           <w:r>
@@ -1090,7 +1090,15 @@
               <w:sz w:val="28"/>
               <w:lang w:eastAsia="en-US"/>
             </w:rPr>
-            <w:t xml:space="preserve"> Обичан корисник</w:t>
+            <w:t xml:space="preserve"> </w:t>
+          </w:r>
+          <w:r>
+            <w:rPr>
+              <w:color w:val="134163" w:themeColor="accent6" w:themeShade="80"/>
+              <w:sz w:val="28"/>
+              <w:lang w:val="sr-Cyrl-RS" w:eastAsia="en-US"/>
+            </w:rPr>
+            <w:t>Играч</w:t>
           </w:r>
         </w:p>
         <w:p>
@@ -1711,6 +1719,7 @@
     </w:p>
     <w:p>
       <w:pPr>
+        <w:jc w:val="both"/>
         <w:rPr>
           <w:color w:val="134163" w:themeColor="accent6" w:themeShade="80"/>
           <w:sz w:val="28"/>
@@ -1726,6 +1735,7 @@
     </w:p>
     <w:p>
       <w:pPr>
+        <w:jc w:val="both"/>
         <w:rPr>
           <w:color w:val="134163" w:themeColor="accent6" w:themeShade="80"/>
           <w:sz w:val="28"/>
@@ -1741,6 +1751,7 @@
     </w:p>
     <w:p>
       <w:pPr>
+        <w:jc w:val="both"/>
         <w:rPr>
           <w:color w:val="134163" w:themeColor="accent6" w:themeShade="80"/>
           <w:sz w:val="28"/>
@@ -1821,6 +1832,8 @@
     </w:p>
     <w:p>
       <w:pPr>
+        <w:ind w:firstLine="720"/>
+        <w:jc w:val="both"/>
         <w:rPr>
           <w:color w:val="134163" w:themeColor="accent6" w:themeShade="80"/>
           <w:sz w:val="28"/>
@@ -1872,25 +1885,34 @@
     </w:p>
     <w:p>
       <w:pPr>
-        <w:rPr>
-          <w:color w:val="134163" w:themeColor="accent6" w:themeShade="80"/>
-          <w:sz w:val="28"/>
-        </w:rPr>
-      </w:pPr>
-    </w:p>
-    <w:p>
-      <w:pPr>
-        <w:rPr>
-          <w:color w:val="134163" w:themeColor="accent6" w:themeShade="80"/>
-          <w:sz w:val="28"/>
-        </w:rPr>
-      </w:pPr>
-      <w:r>
-        <w:rPr>
-          <w:color w:val="134163" w:themeColor="accent6" w:themeShade="80"/>
-          <w:sz w:val="28"/>
-        </w:rPr>
-        <w:t xml:space="preserve">Да би се пријавио, корисник треба да се улогује и </w:t>
+        <w:ind w:firstLine="720"/>
+        <w:jc w:val="both"/>
+        <w:rPr>
+          <w:color w:val="134163" w:themeColor="accent6" w:themeShade="80"/>
+          <w:sz w:val="28"/>
+        </w:rPr>
+      </w:pPr>
+      <w:r>
+        <w:rPr>
+          <w:color w:val="134163" w:themeColor="accent6" w:themeShade="80"/>
+          <w:sz w:val="28"/>
+        </w:rPr>
+        <w:t xml:space="preserve">Да би се пријавио, </w:t>
+      </w:r>
+      <w:r>
+        <w:rPr>
+          <w:color w:val="134163" w:themeColor="accent6" w:themeShade="80"/>
+          <w:sz w:val="28"/>
+          <w:lang w:val="sr-Cyrl-RS"/>
+        </w:rPr>
+        <w:t>играч</w:t>
+      </w:r>
+      <w:r>
+        <w:rPr>
+          <w:color w:val="134163" w:themeColor="accent6" w:themeShade="80"/>
+          <w:sz w:val="28"/>
+        </w:rPr>
+        <w:t xml:space="preserve"> треба да се улогује и </w:t>
       </w:r>
       <w:r>
         <w:rPr>
@@ -1904,7 +1926,22 @@
           <w:color w:val="134163" w:themeColor="accent6" w:themeShade="80"/>
           <w:sz w:val="28"/>
         </w:rPr>
-        <w:t xml:space="preserve"> своју адресу, на коју би му непознати корисник послао поклон</w:t>
+        <w:t xml:space="preserve"> своју адресу, на коју би му непознати </w:t>
+      </w:r>
+      <w:r>
+        <w:rPr>
+          <w:color w:val="134163" w:themeColor="accent6" w:themeShade="80"/>
+          <w:sz w:val="28"/>
+          <w:lang w:val="sr-Cyrl-RS"/>
+        </w:rPr>
+        <w:t>играч</w:t>
+      </w:r>
+      <w:r>
+        <w:rPr>
+          <w:color w:val="134163" w:themeColor="accent6" w:themeShade="80"/>
+          <w:sz w:val="28"/>
+        </w:rPr>
+        <w:t xml:space="preserve"> послао поклон</w:t>
       </w:r>
       <w:r>
         <w:rPr>
@@ -1930,32 +1967,18 @@
     </w:p>
     <w:p>
       <w:pPr>
-        <w:rPr>
-          <w:color w:val="134163" w:themeColor="accent6" w:themeShade="80"/>
-          <w:sz w:val="28"/>
-        </w:rPr>
-      </w:pPr>
-      <w:r>
-        <w:rPr>
-          <w:color w:val="134163" w:themeColor="accent6" w:themeShade="80"/>
-          <w:sz w:val="28"/>
-        </w:rPr>
-        <w:tab/>
-      </w:r>
-    </w:p>
-    <w:p>
-      <w:pPr>
-        <w:rPr>
-          <w:color w:val="134163" w:themeColor="accent6" w:themeShade="80"/>
-          <w:sz w:val="28"/>
-        </w:rPr>
-      </w:pPr>
-      <w:r>
-        <w:rPr>
-          <w:color w:val="134163" w:themeColor="accent6" w:themeShade="80"/>
-          <w:sz w:val="28"/>
-        </w:rPr>
-        <w:tab/>
+        <w:ind w:firstLine="720"/>
+        <w:jc w:val="both"/>
+        <w:rPr>
+          <w:color w:val="134163" w:themeColor="accent6" w:themeShade="80"/>
+          <w:sz w:val="28"/>
+        </w:rPr>
+      </w:pPr>
+      <w:r>
+        <w:rPr>
+          <w:color w:val="134163" w:themeColor="accent6" w:themeShade="80"/>
+          <w:sz w:val="28"/>
+        </w:rPr>
         <w:t xml:space="preserve">Уколико нека група не жели да игра са непознатим људима, већ жели </w:t>
       </w:r>
       <w:r>
@@ -1968,14 +1991,8 @@
     </w:p>
     <w:p>
       <w:pPr>
-        <w:rPr>
-          <w:color w:val="134163" w:themeColor="accent6" w:themeShade="80"/>
-          <w:sz w:val="28"/>
-        </w:rPr>
-      </w:pPr>
-    </w:p>
-    <w:p>
-      <w:pPr>
+        <w:ind w:firstLine="720"/>
+        <w:jc w:val="both"/>
         <w:rPr>
           <w:color w:val="134163" w:themeColor="accent6" w:themeShade="80"/>
           <w:sz w:val="28"/>
@@ -2133,15 +2150,17 @@
         <w:rPr>
           <w:color w:val="134163" w:themeColor="accent6" w:themeShade="80"/>
           <w:sz w:val="48"/>
+          <w:lang w:val="sr-Cyrl-RS"/>
         </w:rPr>
       </w:pPr>
       <w:r>
         <w:rPr>
           <w:color w:val="134163" w:themeColor="accent6" w:themeShade="80"/>
           <w:sz w:val="48"/>
+          <w:lang w:val="sr-Cyrl-RS"/>
         </w:rPr>
         <w:lastRenderedPageBreak/>
-        <w:t>Обичан корисник</w:t>
+        <w:t>Играч</w:t>
       </w:r>
     </w:p>
     <w:p>
@@ -2157,17 +2176,41 @@
     <w:p>
       <w:pPr>
         <w:ind w:firstLine="720"/>
-        <w:rPr>
-          <w:color w:val="134163" w:themeColor="accent6" w:themeShade="80"/>
-          <w:sz w:val="28"/>
-        </w:rPr>
-      </w:pPr>
-      <w:r>
-        <w:rPr>
-          <w:color w:val="134163" w:themeColor="accent6" w:themeShade="80"/>
-          <w:sz w:val="28"/>
-        </w:rPr>
-        <w:t xml:space="preserve">Корисник када дође на наш сајт, прво може да се на насловној страни информише о игри. Затим, треба да се улогује тако што унесе своје име (како би даваоц поклона евентуално у честитки именовао), своју адресу (опционо видљиво, уколико корисник не жели да се </w:t>
+        <w:jc w:val="both"/>
+        <w:rPr>
+          <w:color w:val="134163" w:themeColor="accent6" w:themeShade="80"/>
+          <w:sz w:val="28"/>
+        </w:rPr>
+      </w:pPr>
+      <w:r>
+        <w:rPr>
+          <w:color w:val="134163" w:themeColor="accent6" w:themeShade="80"/>
+          <w:sz w:val="28"/>
+          <w:lang w:val="sr-Cyrl-RS"/>
+        </w:rPr>
+        <w:t>Играч</w:t>
+      </w:r>
+      <w:r>
+        <w:rPr>
+          <w:color w:val="134163" w:themeColor="accent6" w:themeShade="80"/>
+          <w:sz w:val="28"/>
+        </w:rPr>
+        <w:t xml:space="preserve"> када дође на наш сајт, прво може да се на насловној страни информише о игри. Затим, треба да се улогује тако што унесе своје име (како би даваоц поклона евентуално у честитки именовао), своју адресу (опционо видљиво, уколико </w:t>
+      </w:r>
+      <w:r>
+        <w:rPr>
+          <w:color w:val="134163" w:themeColor="accent6" w:themeShade="80"/>
+          <w:sz w:val="28"/>
+          <w:lang w:val="sr-Cyrl-RS"/>
+        </w:rPr>
+        <w:t>играч</w:t>
+      </w:r>
+      <w:r>
+        <w:rPr>
+          <w:color w:val="134163" w:themeColor="accent6" w:themeShade="80"/>
+          <w:sz w:val="28"/>
+        </w:rPr>
+        <w:t xml:space="preserve"> не жели да се </w:t>
       </w:r>
       <w:r>
         <w:rPr>
@@ -2202,23 +2245,54 @@
           <w:color w:val="134163" w:themeColor="accent6" w:themeShade="80"/>
           <w:sz w:val="28"/>
         </w:rPr>
-        <w:t xml:space="preserve">. Такође, може да унесе своја интересовања како би ономе ко шаље поклон олакшао одабир. Затим би требало да уђе у генератор корисника, где би пронашао особу којој ће он купити поклон. То може да буде насумично, или по интересовањима. </w:t>
-      </w:r>
-    </w:p>
-    <w:p>
-      <w:pPr>
-        <w:ind w:firstLine="720"/>
-        <w:rPr>
-          <w:color w:val="134163" w:themeColor="accent6" w:themeShade="80"/>
-          <w:sz w:val="28"/>
-        </w:rPr>
-      </w:pPr>
-      <w:r>
-        <w:rPr>
-          <w:color w:val="134163" w:themeColor="accent6" w:themeShade="80"/>
-          <w:sz w:val="28"/>
-        </w:rPr>
-        <w:t>Уколико је корисник неодлучан шта ће послати,</w:t>
+        <w:t xml:space="preserve">. Такође, може да унесе своја интересовања како би ономе ко шаље поклон олакшао одабир. Затим би требало да уђе у генератор </w:t>
+      </w:r>
+      <w:r>
+        <w:rPr>
+          <w:color w:val="134163" w:themeColor="accent6" w:themeShade="80"/>
+          <w:sz w:val="28"/>
+          <w:lang w:val="sr-Cyrl-RS"/>
+        </w:rPr>
+        <w:t>играча</w:t>
+      </w:r>
+      <w:r>
+        <w:rPr>
+          <w:color w:val="134163" w:themeColor="accent6" w:themeShade="80"/>
+          <w:sz w:val="28"/>
+        </w:rPr>
+        <w:t xml:space="preserve">, где би пронашао особу којој ће он купити поклон. То може да буде насумично, или по интересовањима. </w:t>
+      </w:r>
+    </w:p>
+    <w:p>
+      <w:pPr>
+        <w:ind w:firstLine="720"/>
+        <w:jc w:val="both"/>
+        <w:rPr>
+          <w:color w:val="134163" w:themeColor="accent6" w:themeShade="80"/>
+          <w:sz w:val="28"/>
+        </w:rPr>
+      </w:pPr>
+      <w:r>
+        <w:rPr>
+          <w:color w:val="134163" w:themeColor="accent6" w:themeShade="80"/>
+          <w:sz w:val="28"/>
+        </w:rPr>
+        <w:t xml:space="preserve">Уколико је </w:t>
+      </w:r>
+      <w:r>
+        <w:rPr>
+          <w:color w:val="134163" w:themeColor="accent6" w:themeShade="80"/>
+          <w:sz w:val="28"/>
+          <w:lang w:val="sr-Cyrl-RS"/>
+        </w:rPr>
+        <w:t>играч</w:t>
+      </w:r>
+      <w:r>
+        <w:rPr>
+          <w:color w:val="134163" w:themeColor="accent6" w:themeShade="80"/>
+          <w:sz w:val="28"/>
+        </w:rPr>
+        <w:t xml:space="preserve"> неодлучан шта ће послати,</w:t>
       </w:r>
       <w:r>
         <w:rPr>
@@ -2245,6 +2319,7 @@
     <w:p>
       <w:pPr>
         <w:ind w:firstLine="720"/>
+        <w:jc w:val="both"/>
         <w:rPr>
           <w:color w:val="134163" w:themeColor="accent6" w:themeShade="80"/>
           <w:sz w:val="28"/>
@@ -2261,17 +2336,33 @@
     <w:p>
       <w:pPr>
         <w:ind w:firstLine="720"/>
-        <w:rPr>
-          <w:color w:val="134163" w:themeColor="accent6" w:themeShade="80"/>
-          <w:sz w:val="28"/>
-        </w:rPr>
-      </w:pPr>
-      <w:r>
-        <w:rPr>
-          <w:color w:val="134163" w:themeColor="accent6" w:themeShade="80"/>
-          <w:sz w:val="28"/>
-        </w:rPr>
-        <w:t>Након што празници прођу, корисник може на страници Галерија да окачи слику поклона који је добио. Та страница такође служи да одобровољи кориснике који први пут учествују.</w:t>
+        <w:jc w:val="both"/>
+        <w:rPr>
+          <w:color w:val="134163" w:themeColor="accent6" w:themeShade="80"/>
+          <w:sz w:val="28"/>
+        </w:rPr>
+      </w:pPr>
+      <w:r>
+        <w:rPr>
+          <w:color w:val="134163" w:themeColor="accent6" w:themeShade="80"/>
+          <w:sz w:val="28"/>
+        </w:rPr>
+        <w:t xml:space="preserve">Након што празници прођу, корисник може на страници Галерија да окачи слику поклона који је добио. Та страница такође служи да одобровољи </w:t>
+      </w:r>
+      <w:r>
+        <w:rPr>
+          <w:color w:val="134163" w:themeColor="accent6" w:themeShade="80"/>
+          <w:sz w:val="28"/>
+          <w:lang w:val="sr-Cyrl-RS"/>
+        </w:rPr>
+        <w:t>играче</w:t>
+      </w:r>
+      <w:r>
+        <w:rPr>
+          <w:color w:val="134163" w:themeColor="accent6" w:themeShade="80"/>
+          <w:sz w:val="28"/>
+        </w:rPr>
+        <w:t xml:space="preserve"> који први пут учествују.</w:t>
       </w:r>
     </w:p>
     <w:p>
@@ -2339,17 +2430,33 @@
     <w:p>
       <w:pPr>
         <w:ind w:firstLine="720"/>
-        <w:rPr>
-          <w:color w:val="134163" w:themeColor="accent6" w:themeShade="80"/>
-          <w:sz w:val="28"/>
-        </w:rPr>
-      </w:pPr>
-      <w:r>
-        <w:rPr>
-          <w:color w:val="134163" w:themeColor="accent6" w:themeShade="80"/>
-          <w:sz w:val="28"/>
-        </w:rPr>
-        <w:t xml:space="preserve">Како би се наша апликација издржавала, а корисницима било лакше да се снађу за поклон, омогућујемо да се продавци оглашавају преко нашег сајта. Продавац би требало да уђе на страницу Огласи, и да унесе колико често жели да се његова реклама појављује (према чему ми одређујемо цену), унесе слику своје рекламе и линк ка свом сајту у случају интернет продаје. </w:t>
+        <w:jc w:val="both"/>
+        <w:rPr>
+          <w:color w:val="134163" w:themeColor="accent6" w:themeShade="80"/>
+          <w:sz w:val="28"/>
+        </w:rPr>
+      </w:pPr>
+      <w:r>
+        <w:rPr>
+          <w:color w:val="134163" w:themeColor="accent6" w:themeShade="80"/>
+          <w:sz w:val="28"/>
+        </w:rPr>
+        <w:t xml:space="preserve">Како би се наша апликација издржавала, а </w:t>
+      </w:r>
+      <w:r>
+        <w:rPr>
+          <w:color w:val="134163" w:themeColor="accent6" w:themeShade="80"/>
+          <w:sz w:val="28"/>
+          <w:lang w:val="sr-Cyrl-RS"/>
+        </w:rPr>
+        <w:t>играчима</w:t>
+      </w:r>
+      <w:r>
+        <w:rPr>
+          <w:color w:val="134163" w:themeColor="accent6" w:themeShade="80"/>
+          <w:sz w:val="28"/>
+        </w:rPr>
+        <w:t xml:space="preserve"> било лакше да се снађу за поклон, омогућујемо да се продавци оглашавају преко нашег сајта. Продавац би требало да уђе на страницу Огласи, и да унесе колико често жели да се његова реклама појављује (према чему ми одређујемо цену), унесе слику своје рекламе и линк ка свом сајту у случају интернет продаје. </w:t>
       </w:r>
     </w:p>
     <w:p>
@@ -2399,6 +2506,7 @@
     <w:p>
       <w:pPr>
         <w:ind w:firstLine="720"/>
+        <w:jc w:val="both"/>
         <w:rPr>
           <w:color w:val="134163" w:themeColor="accent6" w:themeShade="80"/>
           <w:sz w:val="28"/>
@@ -2436,6 +2544,7 @@
     <w:p>
       <w:pPr>
         <w:ind w:firstLine="720"/>
+        <w:jc w:val="both"/>
         <w:rPr>
           <w:color w:val="134163" w:themeColor="accent6" w:themeShade="80"/>
           <w:sz w:val="28"/>
@@ -2452,6 +2561,7 @@
     <w:p>
       <w:pPr>
         <w:ind w:firstLine="720"/>
+        <w:jc w:val="both"/>
         <w:rPr>
           <w:color w:val="134163" w:themeColor="accent6" w:themeShade="80"/>
           <w:sz w:val="28"/>
@@ -2539,6 +2649,7 @@
     <w:p>
       <w:pPr>
         <w:ind w:firstLine="720"/>
+        <w:jc w:val="both"/>
         <w:rPr>
           <w:color w:val="134163" w:themeColor="accent6" w:themeShade="80"/>
           <w:sz w:val="28"/>
@@ -2643,6 +2754,7 @@
     <w:p>
       <w:pPr>
         <w:ind w:firstLine="720"/>
+        <w:jc w:val="both"/>
         <w:rPr>
           <w:color w:val="134163" w:themeColor="accent6" w:themeShade="80"/>
           <w:sz w:val="28"/>
@@ -2694,6 +2806,7 @@
     </w:p>
     <w:p>
       <w:pPr>
+        <w:jc w:val="both"/>
         <w:rPr>
           <w:color w:val="134163" w:themeColor="accent6" w:themeShade="80"/>
           <w:sz w:val="28"/>
@@ -2710,6 +2823,7 @@
     </w:p>
     <w:p>
       <w:pPr>
+        <w:jc w:val="both"/>
         <w:rPr>
           <w:color w:val="134163" w:themeColor="accent6" w:themeShade="80"/>
           <w:sz w:val="28"/>
@@ -2737,13 +2851,22 @@
           <w:color w:val="134163" w:themeColor="accent6" w:themeShade="80"/>
           <w:sz w:val="28"/>
         </w:rPr>
-        <w:t>Тражење корисника</w:t>
+        <w:t xml:space="preserve">Тражење </w:t>
       </w:r>
       <w:r>
         <w:rPr>
           <w:b/>
           <w:color w:val="134163" w:themeColor="accent6" w:themeShade="80"/>
           <w:sz w:val="28"/>
+          <w:lang w:val="sr-Cyrl-RS"/>
+        </w:rPr>
+        <w:t>играча</w:t>
+      </w:r>
+      <w:r>
+        <w:rPr>
+          <w:b/>
+          <w:color w:val="134163" w:themeColor="accent6" w:themeShade="80"/>
+          <w:sz w:val="28"/>
         </w:rPr>
         <w:t xml:space="preserve"> </w:t>
       </w:r>
@@ -2751,29 +2874,76 @@
     <w:p>
       <w:pPr>
         <w:ind w:firstLine="720"/>
-        <w:rPr>
-          <w:color w:val="134163" w:themeColor="accent6" w:themeShade="80"/>
-          <w:sz w:val="28"/>
-        </w:rPr>
-      </w:pPr>
-      <w:r>
-        <w:rPr>
-          <w:color w:val="134163" w:themeColor="accent6" w:themeShade="80"/>
-          <w:sz w:val="28"/>
-        </w:rPr>
-        <w:t xml:space="preserve">Потребно је да корисник уђе на страницу Тражи и да изабере или насумично </w:t>
-      </w:r>
-      <w:r>
-        <w:rPr>
-          <w:color w:val="134163" w:themeColor="accent6" w:themeShade="80"/>
-          <w:sz w:val="28"/>
-        </w:rPr>
-        <w:t xml:space="preserve">или да претражује по интересима. Када одабере корисника коме ће поклонити нешто, у систему се бележи да је пар направљен (први корисник се додаје у листу „купаца поклона“, а други се скида са листе могућих за додељивање дародаваоца). </w:t>
-      </w:r>
-    </w:p>
-    <w:p>
-      <w:pPr>
-        <w:ind w:firstLine="720"/>
+        <w:jc w:val="both"/>
+        <w:rPr>
+          <w:color w:val="134163" w:themeColor="accent6" w:themeShade="80"/>
+          <w:sz w:val="28"/>
+        </w:rPr>
+      </w:pPr>
+      <w:r>
+        <w:rPr>
+          <w:color w:val="134163" w:themeColor="accent6" w:themeShade="80"/>
+          <w:sz w:val="28"/>
+        </w:rPr>
+        <w:t xml:space="preserve">Потребно је да </w:t>
+      </w:r>
+      <w:r>
+        <w:rPr>
+          <w:color w:val="134163" w:themeColor="accent6" w:themeShade="80"/>
+          <w:sz w:val="28"/>
+          <w:lang w:val="sr-Cyrl-RS"/>
+        </w:rPr>
+        <w:t>играч</w:t>
+      </w:r>
+      <w:r>
+        <w:rPr>
+          <w:color w:val="134163" w:themeColor="accent6" w:themeShade="80"/>
+          <w:sz w:val="28"/>
+        </w:rPr>
+        <w:t xml:space="preserve"> уђе на страницу Тражи и да изабере или насумично </w:t>
+      </w:r>
+      <w:r>
+        <w:rPr>
+          <w:color w:val="134163" w:themeColor="accent6" w:themeShade="80"/>
+          <w:sz w:val="28"/>
+        </w:rPr>
+        <w:t xml:space="preserve">или да претражује по интересима. Када одабере </w:t>
+      </w:r>
+      <w:r>
+        <w:rPr>
+          <w:color w:val="134163" w:themeColor="accent6" w:themeShade="80"/>
+          <w:sz w:val="28"/>
+          <w:lang w:val="sr-Cyrl-RS"/>
+        </w:rPr>
+        <w:t>играча</w:t>
+      </w:r>
+      <w:r>
+        <w:rPr>
+          <w:color w:val="134163" w:themeColor="accent6" w:themeShade="80"/>
+          <w:sz w:val="28"/>
+        </w:rPr>
+        <w:t xml:space="preserve"> коме ће поклонити нешто, у систему се бележи да је пар направљен (први </w:t>
+      </w:r>
+      <w:r>
+        <w:rPr>
+          <w:color w:val="134163" w:themeColor="accent6" w:themeShade="80"/>
+          <w:sz w:val="28"/>
+          <w:lang w:val="sr-Cyrl-RS"/>
+        </w:rPr>
+        <w:t>играч</w:t>
+      </w:r>
+      <w:r>
+        <w:rPr>
+          <w:color w:val="134163" w:themeColor="accent6" w:themeShade="80"/>
+          <w:sz w:val="28"/>
+        </w:rPr>
+        <w:t xml:space="preserve"> се додаје у листу „купаца поклона“, а други се скида са листе могућих за додељивање дародаваоца). </w:t>
+      </w:r>
+    </w:p>
+    <w:p>
+      <w:pPr>
+        <w:ind w:firstLine="720"/>
+        <w:jc w:val="both"/>
         <w:rPr>
           <w:color w:val="134163" w:themeColor="accent6" w:themeShade="80"/>
           <w:sz w:val="28"/>
@@ -2825,17 +2995,33 @@
     <w:p>
       <w:pPr>
         <w:ind w:firstLine="720"/>
-        <w:rPr>
-          <w:color w:val="134163" w:themeColor="accent6" w:themeShade="80"/>
-          <w:sz w:val="28"/>
-        </w:rPr>
-      </w:pPr>
-      <w:r>
-        <w:rPr>
-          <w:color w:val="134163" w:themeColor="accent6" w:themeShade="80"/>
-          <w:sz w:val="28"/>
-        </w:rPr>
-        <w:t xml:space="preserve">Ова страница служи за мотивисање и инспирацију корисника, има функцију блога. </w:t>
+        <w:jc w:val="both"/>
+        <w:rPr>
+          <w:color w:val="134163" w:themeColor="accent6" w:themeShade="80"/>
+          <w:sz w:val="28"/>
+        </w:rPr>
+      </w:pPr>
+      <w:r>
+        <w:rPr>
+          <w:color w:val="134163" w:themeColor="accent6" w:themeShade="80"/>
+          <w:sz w:val="28"/>
+        </w:rPr>
+        <w:t xml:space="preserve">Ова страница служи за мотивисање и инспирацију </w:t>
+      </w:r>
+      <w:r>
+        <w:rPr>
+          <w:color w:val="134163" w:themeColor="accent6" w:themeShade="80"/>
+          <w:sz w:val="28"/>
+          <w:lang w:val="sr-Cyrl-RS"/>
+        </w:rPr>
+        <w:t>играча</w:t>
+      </w:r>
+      <w:r>
+        <w:rPr>
+          <w:color w:val="134163" w:themeColor="accent6" w:themeShade="80"/>
+          <w:sz w:val="28"/>
+        </w:rPr>
+        <w:t xml:space="preserve">, има функцију блога. </w:t>
       </w:r>
     </w:p>
     <w:p>
@@ -2878,6 +3064,7 @@
     <w:p>
       <w:pPr>
         <w:ind w:firstLine="720"/>
+        <w:jc w:val="both"/>
         <w:rPr>
           <w:color w:val="134163" w:themeColor="accent6" w:themeShade="80"/>
           <w:sz w:val="28"/>
@@ -2938,6 +3125,7 @@
     <w:p>
       <w:pPr>
         <w:ind w:firstLine="720"/>
+        <w:jc w:val="both"/>
         <w:rPr>
           <w:color w:val="134163" w:themeColor="accent6" w:themeShade="80"/>
           <w:sz w:val="28"/>
@@ -2988,6 +3176,7 @@
           <w:tab w:val="left" w:pos="6396"/>
         </w:tabs>
         <w:ind w:firstLine="720"/>
+        <w:jc w:val="both"/>
         <w:rPr>
           <w:color w:val="134163" w:themeColor="accent6" w:themeShade="80"/>
           <w:sz w:val="28"/>
@@ -3043,17 +3232,48 @@
     <w:p>
       <w:pPr>
         <w:ind w:firstLine="720"/>
-        <w:rPr>
-          <w:color w:val="134163" w:themeColor="accent6" w:themeShade="80"/>
-          <w:sz w:val="28"/>
-        </w:rPr>
-      </w:pPr>
-      <w:r>
-        <w:rPr>
-          <w:color w:val="134163" w:themeColor="accent6" w:themeShade="80"/>
-          <w:sz w:val="28"/>
-        </w:rPr>
-        <w:t>Уколико нека група људи жели да игра Тајанственог Деда Мраза само у кругу пријатеља, а жели да се не догађају грешке у распореду (да приликом насумичног одабира особа поклања сама себи), ми смо ту да помогнемо. Довољно је да се унесу имена и емајл адресе сваког члана групе, и апликација ће послати мејл свакоме са додељеним корисником, без могућности да неко случајно сазна за неки други додељени пар.</w:t>
+        <w:jc w:val="both"/>
+        <w:rPr>
+          <w:color w:val="134163" w:themeColor="accent6" w:themeShade="80"/>
+          <w:sz w:val="28"/>
+        </w:rPr>
+      </w:pPr>
+      <w:r>
+        <w:rPr>
+          <w:color w:val="134163" w:themeColor="accent6" w:themeShade="80"/>
+          <w:sz w:val="28"/>
+        </w:rPr>
+        <w:t xml:space="preserve">Уколико нека група људи жели да игра Тајанственог Деда Мраза само у кругу пријатеља, а жели да се не догађају грешке у распореду (да приликом насумичног одабира особа поклања сама себи), ми смо ту да помогнемо. Довољно је да се унесу имена и адресе </w:t>
+      </w:r>
+      <w:r>
+        <w:rPr>
+          <w:color w:val="134163" w:themeColor="accent6" w:themeShade="80"/>
+          <w:sz w:val="28"/>
+          <w:lang w:val="sr-Cyrl-RS"/>
+        </w:rPr>
+        <w:t xml:space="preserve">е поште </w:t>
+      </w:r>
+      <w:r>
+        <w:rPr>
+          <w:color w:val="134163" w:themeColor="accent6" w:themeShade="80"/>
+          <w:sz w:val="28"/>
+        </w:rPr>
+        <w:t xml:space="preserve">сваког члана групе, и апликација ће послати мејл свакоме са додељеним </w:t>
+      </w:r>
+      <w:r>
+        <w:rPr>
+          <w:color w:val="134163" w:themeColor="accent6" w:themeShade="80"/>
+          <w:sz w:val="28"/>
+          <w:lang w:val="sr-Cyrl-RS"/>
+        </w:rPr>
+        <w:t>играчем</w:t>
+      </w:r>
+      <w:r>
+        <w:rPr>
+          <w:color w:val="134163" w:themeColor="accent6" w:themeShade="80"/>
+          <w:sz w:val="28"/>
+        </w:rPr>
+        <w:t>, без могућности да неко случајно сазна за неки други додељени пар.</w:t>
       </w:r>
     </w:p>
     <w:p>
@@ -3124,31 +3344,74 @@
         </w:rPr>
         <w:t>шифра</w:t>
       </w:r>
+    </w:p>
+    <w:p>
+      <w:pPr>
+        <w:spacing w:after="160" w:line="259" w:lineRule="auto"/>
+        <w:jc w:val="both"/>
+        <w:rPr>
+          <w:color w:val="134163" w:themeColor="accent6" w:themeShade="80"/>
+          <w:sz w:val="28"/>
+          <w:lang w:val="sr-Cyrl-RS"/>
+        </w:rPr>
+      </w:pPr>
+      <w:r>
+        <w:rPr>
+          <w:color w:val="134163" w:themeColor="accent6" w:themeShade="80"/>
+          <w:sz w:val="28"/>
+          <w:lang w:val="sr-Cyrl-RS"/>
+        </w:rPr>
+        <w:tab/>
+        <w:t xml:space="preserve">Уколико </w:t>
+      </w:r>
+      <w:r>
+        <w:rPr>
+          <w:color w:val="134163" w:themeColor="accent6" w:themeShade="80"/>
+          <w:sz w:val="28"/>
+          <w:lang w:val="sr-Cyrl-RS"/>
+        </w:rPr>
+        <w:t>играч</w:t>
+      </w:r>
+      <w:r>
+        <w:rPr>
+          <w:color w:val="134163" w:themeColor="accent6" w:themeShade="80"/>
+          <w:sz w:val="28"/>
+          <w:lang w:val="sr-Cyrl-RS"/>
+        </w:rPr>
+        <w:t xml:space="preserve"> или продавац забораве шифру могу да траже од нашег система захте</w:t>
+      </w:r>
       <w:bookmarkStart w:id="0" w:name="_GoBack"/>
       <w:bookmarkEnd w:id="0"/>
+      <w:r>
+        <w:rPr>
+          <w:color w:val="134163" w:themeColor="accent6" w:themeShade="80"/>
+          <w:sz w:val="28"/>
+          <w:lang w:val="sr-Cyrl-RS"/>
+        </w:rPr>
+        <w:t>в за шифру коју му систем шаље на унету адресу</w:t>
+      </w:r>
+      <w:r>
+        <w:rPr>
+          <w:color w:val="134163" w:themeColor="accent6" w:themeShade="80"/>
+          <w:sz w:val="28"/>
+          <w:lang w:val="sr-Cyrl-RS"/>
+        </w:rPr>
+        <w:t xml:space="preserve"> е поште</w:t>
+      </w:r>
+      <w:r>
+        <w:rPr>
+          <w:color w:val="134163" w:themeColor="accent6" w:themeShade="80"/>
+          <w:sz w:val="28"/>
+          <w:lang w:val="sr-Cyrl-RS"/>
+        </w:rPr>
+        <w:t>.</w:t>
+      </w:r>
     </w:p>
     <w:p>
       <w:pPr>
         <w:spacing w:after="160" w:line="259" w:lineRule="auto"/>
-        <w:rPr>
-          <w:color w:val="134163" w:themeColor="accent6" w:themeShade="80"/>
-          <w:sz w:val="28"/>
-          <w:lang w:val="sr-Cyrl-RS"/>
-        </w:rPr>
-      </w:pPr>
-      <w:r>
-        <w:rPr>
-          <w:color w:val="134163" w:themeColor="accent6" w:themeShade="80"/>
-          <w:sz w:val="28"/>
-          <w:lang w:val="sr-Cyrl-RS"/>
-        </w:rPr>
-        <w:tab/>
-        <w:t>Уколико корисник или продавац забораве шифру могу да траже од нашег система захтев за шифру коју му систем шаље на унету емаил адресу.</w:t>
-      </w:r>
-    </w:p>
-    <w:p>
-      <w:pPr>
-        <w:spacing w:after="160" w:line="259" w:lineRule="auto"/>
+        <w:ind w:firstLine="720"/>
+        <w:jc w:val="both"/>
         <w:rPr>
           <w:color w:val="134163" w:themeColor="accent6" w:themeShade="80"/>
           <w:sz w:val="28"/>
@@ -3196,6 +3459,7 @@
     </w:p>
     <w:p>
       <w:pPr>
+        <w:jc w:val="both"/>
         <w:rPr>
           <w:color w:val="134163" w:themeColor="accent6" w:themeShade="80"/>
           <w:sz w:val="28"/>
@@ -3232,7 +3496,23 @@
           <w:sz w:val="28"/>
           <w:lang w:val="sr-Cyrl-RS"/>
         </w:rPr>
-        <w:t xml:space="preserve">да погледају неке од занимљивих поклона које су корисници добили, самим тим и привуче пажњу новим корисницима, а постојећим помогне у идеји за поклон. </w:t>
+        <w:t xml:space="preserve">да погледају неке од занимљивих поклона које су </w:t>
+      </w:r>
+      <w:r>
+        <w:rPr>
+          <w:color w:val="134163" w:themeColor="accent6" w:themeShade="80"/>
+          <w:sz w:val="28"/>
+          <w:lang w:val="sr-Cyrl-RS"/>
+        </w:rPr>
+        <w:t>играчи</w:t>
+      </w:r>
+      <w:r>
+        <w:rPr>
+          <w:color w:val="134163" w:themeColor="accent6" w:themeShade="80"/>
+          <w:sz w:val="28"/>
+          <w:lang w:val="sr-Cyrl-RS"/>
+        </w:rPr>
+        <w:t xml:space="preserve"> добили, самим тим и привуче пажњу новим корисницима, а постојећим помогне у идеји за поклон. </w:t>
       </w:r>
     </w:p>
     <w:p>
@@ -3289,6 +3569,7 @@
     <w:p>
       <w:pPr>
         <w:ind w:firstLine="720"/>
+        <w:jc w:val="both"/>
         <w:rPr>
           <w:color w:val="134163" w:themeColor="accent6" w:themeShade="80"/>
           <w:sz w:val="28"/>
@@ -3326,6 +3607,7 @@
     <w:p>
       <w:pPr>
         <w:ind w:firstLine="720"/>
+        <w:jc w:val="both"/>
         <w:rPr>
           <w:color w:val="134163" w:themeColor="accent6" w:themeShade="80"/>
           <w:sz w:val="28"/>
@@ -3406,6 +3688,7 @@
     <w:p>
       <w:pPr>
         <w:ind w:firstLine="720"/>
+        <w:jc w:val="both"/>
         <w:rPr>
           <w:color w:val="134163" w:themeColor="accent6" w:themeShade="80"/>
           <w:sz w:val="28"/>
@@ -3466,6 +3749,7 @@
     <w:p>
       <w:pPr>
         <w:ind w:left="550" w:firstLine="170"/>
+        <w:jc w:val="both"/>
         <w:rPr>
           <w:color w:val="134163" w:themeColor="accent6" w:themeShade="80"/>
           <w:sz w:val="28"/>
@@ -3482,6 +3766,7 @@
     <w:p>
       <w:pPr>
         <w:ind w:left="550" w:hanging="10"/>
+        <w:jc w:val="both"/>
         <w:rPr>
           <w:color w:val="134163" w:themeColor="accent6" w:themeShade="80"/>
           <w:sz w:val="28"/>
@@ -3529,8 +3814,8 @@
 </file>
 
 <file path=word/numbering.xml><?xml version="1.0" encoding="utf-8"?>
-<w:numbering xmlns:wpc="http://schemas.microsoft.com/office/word/2010/wordprocessingCanvas" xmlns:mc="http://schemas.openxmlformats.org/markup-compatibility/2006" xmlns:o="urn:schemas-microsoft-com:office:office" xmlns:r="http://schemas.openxmlformats.org/officeDocument/2006/relationships" xmlns:m="http://schemas.openxmlformats.org/officeDocument/2006/math" xmlns:v="urn:schemas-microsoft-com:vml" xmlns:wp14="http://schemas.microsoft.com/office/word/2010/wordprocessingDrawing" xmlns:wp="http://schemas.openxmlformats.org/drawingml/2006/wordprocessingDrawing" xmlns:w10="urn:schemas-microsoft-com:office:word" xmlns:w="http://schemas.openxmlformats.org/wordprocessingml/2006/main" xmlns:w14="http://schemas.microsoft.com/office/word/2010/wordml" xmlns:wpg="http://schemas.microsoft.com/office/word/2010/wordprocessingGroup" xmlns:wpi="http://schemas.microsoft.com/office/word/2010/wordprocessingInk" xmlns:wne="http://schemas.microsoft.com/office/word/2006/wordml" xmlns:wps="http://schemas.microsoft.com/office/word/2010/wordprocessingShape" mc:Ignorable="w14 wp14">
-  <w:abstractNum w:abstractNumId="0">
+<w:numbering xmlns:wpc="http://schemas.microsoft.com/office/word/2010/wordprocessingCanvas" xmlns:cx="http://schemas.microsoft.com/office/drawing/2014/chartex" xmlns:cx1="http://schemas.microsoft.com/office/drawing/2015/9/8/chartex" xmlns:cx2="http://schemas.microsoft.com/office/drawing/2015/10/21/chartex" xmlns:cx3="http://schemas.microsoft.com/office/drawing/2016/5/9/chartex" xmlns:cx4="http://schemas.microsoft.com/office/drawing/2016/5/10/chartex" xmlns:cx5="http://schemas.microsoft.com/office/drawing/2016/5/11/chartex" xmlns:cx6="http://schemas.microsoft.com/office/drawing/2016/5/12/chartex" xmlns:cx7="http://schemas.microsoft.com/office/drawing/2016/5/13/chartex" xmlns:cx8="http://schemas.microsoft.com/office/drawing/2016/5/14/chartex" xmlns:mc="http://schemas.openxmlformats.org/markup-compatibility/2006" xmlns:o="urn:schemas-microsoft-com:office:office" xmlns:r="http://schemas.openxmlformats.org/officeDocument/2006/relationships" xmlns:m="http://schemas.openxmlformats.org/officeDocument/2006/math" xmlns:v="urn:schemas-microsoft-com:vml" xmlns:wp14="http://schemas.microsoft.com/office/word/2010/wordprocessingDrawing" xmlns:wp="http://schemas.openxmlformats.org/drawingml/2006/wordprocessingDrawing" xmlns:w10="urn:schemas-microsoft-com:office:word" xmlns:w="http://schemas.openxmlformats.org/wordprocessingml/2006/main" xmlns:w14="http://schemas.microsoft.com/office/word/2010/wordml" xmlns:w15="http://schemas.microsoft.com/office/word/2012/wordml" xmlns:w16se="http://schemas.microsoft.com/office/word/2015/wordml/symex" xmlns:wpg="http://schemas.microsoft.com/office/word/2010/wordprocessingGroup" xmlns:wpi="http://schemas.microsoft.com/office/word/2010/wordprocessingInk" xmlns:wne="http://schemas.microsoft.com/office/word/2006/wordml" xmlns:wps="http://schemas.microsoft.com/office/word/2010/wordprocessingShape" mc:Ignorable="w14 w15 w16se wp14">
+  <w:abstractNum w:abstractNumId="0" w15:restartNumberingAfterBreak="0">
     <w:nsid w:val="093B4028"/>
     <w:multiLevelType w:val="multilevel"/>
     <w:tmpl w:val="0409001F"/>
@@ -3616,7 +3901,7 @@
       </w:pPr>
     </w:lvl>
   </w:abstractNum>
-  <w:abstractNum w:abstractNumId="1">
+  <w:abstractNum w:abstractNumId="1" w15:restartNumberingAfterBreak="0">
     <w:nsid w:val="2BE93A65"/>
     <w:multiLevelType w:val="hybridMultilevel"/>
     <w:tmpl w:val="4DE24AC6"/>
@@ -3705,7 +3990,7 @@
       </w:pPr>
     </w:lvl>
   </w:abstractNum>
-  <w:abstractNum w:abstractNumId="2">
+  <w:abstractNum w:abstractNumId="2" w15:restartNumberingAfterBreak="0">
     <w:nsid w:val="2C36468C"/>
     <w:multiLevelType w:val="multilevel"/>
     <w:tmpl w:val="0409001F"/>
@@ -3791,7 +4076,7 @@
       </w:pPr>
     </w:lvl>
   </w:abstractNum>
-  <w:abstractNum w:abstractNumId="3">
+  <w:abstractNum w:abstractNumId="3" w15:restartNumberingAfterBreak="0">
     <w:nsid w:val="500E628F"/>
     <w:multiLevelType w:val="multilevel"/>
     <w:tmpl w:val="0409001F"/>
@@ -3877,7 +4162,7 @@
       </w:pPr>
     </w:lvl>
   </w:abstractNum>
-  <w:abstractNum w:abstractNumId="4">
+  <w:abstractNum w:abstractNumId="4" w15:restartNumberingAfterBreak="0">
     <w:nsid w:val="763526A3"/>
     <w:multiLevelType w:val="multilevel"/>
     <w:tmpl w:val="0409001F"/>
@@ -3982,7 +4267,7 @@
 </file>
 
 <file path=word/styles.xml><?xml version="1.0" encoding="utf-8"?>
-<w:styles xmlns:mc="http://schemas.openxmlformats.org/markup-compatibility/2006" xmlns:r="http://schemas.openxmlformats.org/officeDocument/2006/relationships" xmlns:w="http://schemas.openxmlformats.org/wordprocessingml/2006/main" xmlns:w14="http://schemas.microsoft.com/office/word/2010/wordml" mc:Ignorable="w14">
+<w:styles xmlns:mc="http://schemas.openxmlformats.org/markup-compatibility/2006" xmlns:r="http://schemas.openxmlformats.org/officeDocument/2006/relationships" xmlns:w="http://schemas.openxmlformats.org/wordprocessingml/2006/main" xmlns:w14="http://schemas.microsoft.com/office/word/2010/wordml" xmlns:w15="http://schemas.microsoft.com/office/word/2012/wordml" xmlns:w16se="http://schemas.microsoft.com/office/word/2015/wordml/symex" mc:Ignorable="w14 w15 w16se">
   <w:docDefaults>
     <w:rPrDefault>
       <w:rPr>
@@ -3996,995 +4281,381 @@
       </w:pPr>
     </w:pPrDefault>
   </w:docDefaults>
-  <w:latentStyles w:defLockedState="0" w:defUIPriority="99" w:defSemiHidden="1" w:defUnhideWhenUsed="1" w:defQFormat="0" w:count="267">
-    <w:lsdException w:name="Normal" w:semiHidden="0" w:uiPriority="0" w:unhideWhenUsed="0" w:qFormat="1"/>
-    <w:lsdException w:name="heading 1" w:semiHidden="0" w:uiPriority="9" w:unhideWhenUsed="0" w:qFormat="1"/>
-    <w:lsdException w:name="heading 2" w:uiPriority="9" w:qFormat="1"/>
-    <w:lsdException w:name="heading 3" w:uiPriority="9" w:qFormat="1"/>
-    <w:lsdException w:name="heading 4" w:uiPriority="9" w:qFormat="1"/>
-    <w:lsdException w:name="heading 5" w:uiPriority="9" w:qFormat="1"/>
-    <w:lsdException w:name="heading 6" w:uiPriority="9" w:qFormat="1"/>
-    <w:lsdException w:name="heading 7" w:uiPriority="9" w:qFormat="1"/>
-    <w:lsdException w:name="heading 8" w:uiPriority="9" w:qFormat="1"/>
-    <w:lsdException w:name="heading 9" w:uiPriority="9" w:qFormat="1"/>
-    <w:lsdException w:name="toc 1" w:uiPriority="39"/>
-    <w:lsdException w:name="toc 2" w:uiPriority="39"/>
-    <w:lsdException w:name="toc 3" w:uiPriority="39"/>
-    <w:lsdException w:name="toc 4" w:uiPriority="39"/>
-    <w:lsdException w:name="toc 5" w:uiPriority="39"/>
-    <w:lsdException w:name="toc 6" w:uiPriority="39"/>
-    <w:lsdException w:name="toc 7" w:uiPriority="39"/>
-    <w:lsdException w:name="toc 8" w:uiPriority="39"/>
-    <w:lsdException w:name="toc 9" w:uiPriority="39"/>
-    <w:lsdException w:name="caption" w:uiPriority="35" w:qFormat="1"/>
-    <w:lsdException w:name="Title" w:semiHidden="0" w:uiPriority="10" w:unhideWhenUsed="0" w:qFormat="1"/>
-    <w:lsdException w:name="Default Paragraph Font" w:uiPriority="1"/>
-    <w:lsdException w:name="Subtitle" w:semiHidden="0" w:uiPriority="11" w:unhideWhenUsed="0" w:qFormat="1"/>
-    <w:lsdException w:name="Strong" w:semiHidden="0" w:uiPriority="22" w:unhideWhenUsed="0" w:qFormat="1"/>
-    <w:lsdException w:name="Emphasis" w:semiHidden="0" w:uiPriority="20" w:unhideWhenUsed="0" w:qFormat="1"/>
-    <w:lsdException w:name="Table Grid" w:semiHidden="0" w:uiPriority="39" w:unhideWhenUsed="0"/>
-    <w:lsdException w:name="Placeholder Text" w:unhideWhenUsed="0"/>
-    <w:lsdException w:name="No Spacing" w:semiHidden="0" w:uiPriority="1" w:unhideWhenUsed="0" w:qFormat="1"/>
-    <w:lsdException w:name="Light Shading" w:semiHidden="0" w:uiPriority="60" w:unhideWhenUsed="0"/>
-    <w:lsdException w:name="Light List" w:semiHidden="0" w:uiPriority="61" w:unhideWhenUsed="0"/>
-    <w:lsdException w:name="Light Grid" w:semiHidden="0" w:uiPriority="62" w:unhideWhenUsed="0"/>
-    <w:lsdException w:name="Medium Shading 1" w:semiHidden="0" w:uiPriority="63" w:unhideWhenUsed="0"/>
-    <w:lsdException w:name="Medium Shading 2" w:semiHidden="0" w:uiPriority="64" w:unhideWhenUsed="0"/>
-    <w:lsdException w:name="Medium List 1" w:semiHidden="0" w:uiPriority="65" w:unhideWhenUsed="0"/>
-    <w:lsdException w:name="Medium List 2" w:semiHidden="0" w:uiPriority="66" w:unhideWhenUsed="0"/>
-    <w:lsdException w:name="Medium Grid 1" w:semiHidden="0" w:uiPriority="67" w:unhideWhenUsed="0"/>
-    <w:lsdException w:name="Medium Grid 2" w:semiHidden="0" w:uiPriority="68" w:unhideWhenUsed="0"/>
-    <w:lsdException w:name="Medium Grid 3" w:semiHidden="0" w:uiPriority="69" w:unhideWhenUsed="0"/>
-    <w:lsdException w:name="Dark List" w:semiHidden="0" w:uiPriority="70" w:unhideWhenUsed="0"/>
-    <w:lsdException w:name="Colorful Shading" w:semiHidden="0" w:uiPriority="71" w:unhideWhenUsed="0"/>
-    <w:lsdException w:name="Colorful List" w:semiHidden="0" w:uiPriority="72" w:unhideWhenUsed="0"/>
-    <w:lsdException w:name="Colorful Grid" w:semiHidden="0" w:uiPriority="73" w:unhideWhenUsed="0"/>
-    <w:lsdException w:name="Light Shading Accent 1" w:semiHidden="0" w:uiPriority="60" w:unhideWhenUsed="0"/>
-    <w:lsdException w:name="Light List Accent 1" w:semiHidden="0" w:uiPriority="61" w:unhideWhenUsed="0"/>
-    <w:lsdException w:name="Light Grid Accent 1" w:semiHidden="0" w:uiPriority="62" w:unhideWhenUsed="0"/>
-    <w:lsdException w:name="Medium Shading 1 Accent 1" w:semiHidden="0" w:uiPriority="63" w:unhideWhenUsed="0"/>
-    <w:lsdException w:name="Medium Shading 2 Accent 1" w:semiHidden="0" w:uiPriority="64" w:unhideWhenUsed="0"/>
-    <w:lsdException w:name="Medium List 1 Accent 1" w:semiHidden="0" w:uiPriority="65" w:unhideWhenUsed="0"/>
-    <w:lsdException w:name="Revision" w:unhideWhenUsed="0"/>
-    <w:lsdException w:name="List Paragraph" w:semiHidden="0" w:uiPriority="34" w:unhideWhenUsed="0" w:qFormat="1"/>
-    <w:lsdException w:name="Quote" w:semiHidden="0" w:uiPriority="29" w:unhideWhenUsed="0" w:qFormat="1"/>
-    <w:lsdException w:name="Intense Quote" w:semiHidden="0" w:uiPriority="30" w:unhideWhenUsed="0" w:qFormat="1"/>
-    <w:lsdException w:name="Medium List 2 Accent 1" w:semiHidden="0" w:uiPriority="66" w:unhideWhenUsed="0"/>
-    <w:lsdException w:name="Medium Grid 1 Accent 1" w:semiHidden="0" w:uiPriority="67" w:unhideWhenUsed="0"/>
-    <w:lsdException w:name="Medium Grid 2 Accent 1" w:semiHidden="0" w:uiPriority="68" w:unhideWhenUsed="0"/>
-    <w:lsdException w:name="Medium Grid 3 Accent 1" w:semiHidden="0" w:uiPriority="69" w:unhideWhenUsed="0"/>
-    <w:lsdException w:name="Dark List Accent 1" w:semiHidden="0" w:uiPriority="70" w:unhideWhenUsed="0"/>
-    <w:lsdException w:name="Colorful Shading Accent 1" w:semiHidden="0" w:uiPriority="71" w:unhideWhenUsed="0"/>
-    <w:lsdException w:name="Colorful List Accent 1" w:semiHidden="0" w:uiPriority="72" w:unhideWhenUsed="0"/>
-    <w:lsdException w:name="Colorful Grid Accent 1" w:semiHidden="0" w:uiPriority="73" w:unhideWhenUsed="0"/>
-    <w:lsdException w:name="Light Shading Accent 2" w:semiHidden="0" w:uiPriority="60" w:unhideWhenUsed="0"/>
-    <w:lsdException w:name="Light List Accent 2" w:semiHidden="0" w:uiPriority="61" w:unhideWhenUsed="0"/>
-    <w:lsdException w:name="Light Grid Accent 2" w:semiHidden="0" w:uiPriority="62" w:unhideWhenUsed="0"/>
-    <w:lsdException w:name="Medium Shading 1 Accent 2" w:semiHidden="0" w:uiPriority="63" w:unhideWhenUsed="0"/>
-    <w:lsdException w:name="Medium Shading 2 Accent 2" w:semiHidden="0" w:uiPriority="64" w:unhideWhenUsed="0"/>
-    <w:lsdException w:name="Medium List 1 Accent 2" w:semiHidden="0" w:uiPriority="65" w:unhideWhenUsed="0"/>
-    <w:lsdException w:name="Medium List 2 Accent 2" w:semiHidden="0" w:uiPriority="66" w:unhideWhenUsed="0"/>
-    <w:lsdException w:name="Medium Grid 1 Accent 2" w:semiHidden="0" w:uiPriority="67" w:unhideWhenUsed="0"/>
-    <w:lsdException w:name="Medium Grid 2 Accent 2" w:semiHidden="0" w:uiPriority="68" w:unhideWhenUsed="0"/>
-    <w:lsdException w:name="Medium Grid 3 Accent 2" w:semiHidden="0" w:uiPriority="69" w:unhideWhenUsed="0"/>
-    <w:lsdException w:name="Dark List Accent 2" w:semiHidden="0" w:uiPriority="70" w:unhideWhenUsed="0"/>
-    <w:lsdException w:name="Colorful Shading Accent 2" w:semiHidden="0" w:uiPriority="71" w:unhideWhenUsed="0"/>
-    <w:lsdException w:name="Colorful List Accent 2" w:semiHidden="0" w:uiPriority="72" w:unhideWhenUsed="0"/>
-    <w:lsdException w:name="Colorful Grid Accent 2" w:semiHidden="0" w:uiPriority="73" w:unhideWhenUsed="0"/>
-    <w:lsdException w:name="Light Shading Accent 3" w:semiHidden="0" w:uiPriority="60" w:unhideWhenUsed="0"/>
-    <w:lsdException w:name="Light List Accent 3" w:semiHidden="0" w:uiPriority="61" w:unhideWhenUsed="0"/>
-    <w:lsdException w:name="Light Grid Accent 3" w:semiHidden="0" w:uiPriority="62" w:unhideWhenUsed="0"/>
-    <w:lsdException w:name="Medium Shading 1 Accent 3" w:semiHidden="0" w:uiPriority="63" w:unhideWhenUsed="0"/>
-    <w:lsdException w:name="Medium Shading 2 Accent 3" w:semiHidden="0" w:uiPriority="64" w:unhideWhenUsed="0"/>
-    <w:lsdException w:name="Medium List 1 Accent 3" w:semiHidden="0" w:uiPriority="65" w:unhideWhenUsed="0"/>
-    <w:lsdException w:name="Medium List 2 Accent 3" w:semiHidden="0" w:uiPriority="66" w:unhideWhenUsed="0"/>
-    <w:lsdException w:name="Medium Grid 1 Accent 3" w:semiHidden="0" w:uiPriority="67" w:unhideWhenUsed="0"/>
-    <w:lsdException w:name="Medium Grid 2 Accent 3" w:semiHidden="0" w:uiPriority="68" w:unhideWhenUsed="0"/>
-    <w:lsdException w:name="Medium Grid 3 Accent 3" w:semiHidden="0" w:uiPriority="69" w:unhideWhenUsed="0"/>
-    <w:lsdException w:name="Dark List Accent 3" w:semiHidden="0" w:uiPriority="70" w:unhideWhenUsed="0"/>
-    <w:lsdException w:name="Colorful Shading Accent 3" w:semiHidden="0" w:uiPriority="71" w:unhideWhenUsed="0"/>
-    <w:lsdException w:name="Colorful List Accent 3" w:semiHidden="0" w:uiPriority="72" w:unhideWhenUsed="0"/>
-    <w:lsdException w:name="Colorful Grid Accent 3" w:semiHidden="0" w:uiPriority="73" w:unhideWhenUsed="0"/>
-    <w:lsdException w:name="Light Shading Accent 4" w:semiHidden="0" w:uiPriority="60" w:unhideWhenUsed="0"/>
-    <w:lsdException w:name="Light List Accent 4" w:semiHidden="0" w:uiPriority="61" w:unhideWhenUsed="0"/>
-    <w:lsdException w:name="Light Grid Accent 4" w:semiHidden="0" w:uiPriority="62" w:unhideWhenUsed="0"/>
-    <w:lsdException w:name="Medium Shading 1 Accent 4" w:semiHidden="0" w:uiPriority="63" w:unhideWhenUsed="0"/>
-    <w:lsdException w:name="Medium Shading 2 Accent 4" w:semiHidden="0" w:uiPriority="64" w:unhideWhenUsed="0"/>
-    <w:lsdException w:name="Medium List 1 Accent 4" w:semiHidden="0" w:uiPriority="65" w:unhideWhenUsed="0"/>
-    <w:lsdException w:name="Medium List 2 Accent 4" w:semiHidden="0" w:uiPriority="66" w:unhideWhenUsed="0"/>
-    <w:lsdException w:name="Medium Grid 1 Accent 4" w:semiHidden="0" w:uiPriority="67" w:unhideWhenUsed="0"/>
-    <w:lsdException w:name="Medium Grid 2 Accent 4" w:semiHidden="0" w:uiPriority="68" w:unhideWhenUsed="0"/>
-    <w:lsdException w:name="Medium Grid 3 Accent 4" w:semiHidden="0" w:uiPriority="69" w:unhideWhenUsed="0"/>
-    <w:lsdException w:name="Dark List Accent 4" w:semiHidden="0" w:uiPriority="70" w:unhideWhenUsed="0"/>
-    <w:lsdException w:name="Colorful Shading Accent 4" w:semiHidden="0" w:uiPriority="71" w:unhideWhenUsed="0"/>
-    <w:lsdException w:name="Colorful List Accent 4" w:semiHidden="0" w:uiPriority="72" w:unhideWhenUsed="0"/>
-    <w:lsdException w:name="Colorful Grid Accent 4" w:semiHidden="0" w:uiPriority="73" w:unhideWhenUsed="0"/>
-    <w:lsdException w:name="Light Shading Accent 5" w:semiHidden="0" w:uiPriority="60" w:unhideWhenUsed="0"/>
-    <w:lsdException w:name="Light List Accent 5" w:semiHidden="0" w:uiPriority="61" w:unhideWhenUsed="0"/>
-    <w:lsdException w:name="Light Grid Accent 5" w:semiHidden="0" w:uiPriority="62" w:unhideWhenUsed="0"/>
-    <w:lsdException w:name="Medium Shading 1 Accent 5" w:semiHidden="0" w:uiPriority="63" w:unhideWhenUsed="0"/>
-    <w:lsdException w:name="Medium Shading 2 Accent 5" w:semiHidden="0" w:uiPriority="64" w:unhideWhenUsed="0"/>
-    <w:lsdException w:name="Medium List 1 Accent 5" w:semiHidden="0" w:uiPriority="65" w:unhideWhenUsed="0"/>
-    <w:lsdException w:name="Medium List 2 Accent 5" w:semiHidden="0" w:uiPriority="66" w:unhideWhenUsed="0"/>
-    <w:lsdException w:name="Medium Grid 1 Accent 5" w:semiHidden="0" w:uiPriority="67" w:unhideWhenUsed="0"/>
-    <w:lsdException w:name="Medium Grid 2 Accent 5" w:semiHidden="0" w:uiPriority="68" w:unhideWhenUsed="0"/>
-    <w:lsdException w:name="Medium Grid 3 Accent 5" w:semiHidden="0" w:uiPriority="69" w:unhideWhenUsed="0"/>
-    <w:lsdException w:name="Dark List Accent 5" w:semiHidden="0" w:uiPriority="70" w:unhideWhenUsed="0"/>
-    <w:lsdException w:name="Colorful Shading Accent 5" w:semiHidden="0" w:uiPriority="71" w:unhideWhenUsed="0"/>
-    <w:lsdException w:name="Colorful List Accent 5" w:semiHidden="0" w:uiPriority="72" w:unhideWhenUsed="0"/>
-    <w:lsdException w:name="Colorful Grid Accent 5" w:semiHidden="0" w:uiPriority="73" w:unhideWhenUsed="0"/>
-    <w:lsdException w:name="Light Shading Accent 6" w:semiHidden="0" w:uiPriority="60" w:unhideWhenUsed="0"/>
-    <w:lsdException w:name="Light List Accent 6" w:semiHidden="0" w:uiPriority="61" w:unhideWhenUsed="0"/>
-    <w:lsdException w:name="Light Grid Accent 6" w:semiHidden="0" w:uiPriority="62" w:unhideWhenUsed="0"/>
-    <w:lsdException w:name="Medium Shading 1 Accent 6" w:semiHidden="0" w:uiPriority="63" w:unhideWhenUsed="0"/>
-    <w:lsdException w:name="Medium Shading 2 Accent 6" w:semiHidden="0" w:uiPriority="64" w:unhideWhenUsed="0"/>
-    <w:lsdException w:name="Medium List 1 Accent 6" w:semiHidden="0" w:uiPriority="65" w:unhideWhenUsed="0"/>
-    <w:lsdException w:name="Medium List 2 Accent 6" w:semiHidden="0" w:uiPriority="66" w:unhideWhenUsed="0"/>
-    <w:lsdException w:name="Medium Grid 1 Accent 6" w:semiHidden="0" w:uiPriority="67" w:unhideWhenUsed="0"/>
-    <w:lsdException w:name="Medium Grid 2 Accent 6" w:semiHidden="0" w:uiPriority="68" w:unhideWhenUsed="0"/>
-    <w:lsdException w:name="Medium Grid 3 Accent 6" w:semiHidden="0" w:uiPriority="69" w:unhideWhenUsed="0"/>
-    <w:lsdException w:name="Dark List Accent 6" w:semiHidden="0" w:uiPriority="70" w:unhideWhenUsed="0"/>
-    <w:lsdException w:name="Colorful Shading Accent 6" w:semiHidden="0" w:uiPriority="71" w:unhideWhenUsed="0"/>
-    <w:lsdException w:name="Colorful List Accent 6" w:semiHidden="0" w:uiPriority="72" w:unhideWhenUsed="0"/>
-    <w:lsdException w:name="Colorful Grid Accent 6" w:semiHidden="0" w:uiPriority="73" w:unhideWhenUsed="0"/>
-    <w:lsdException w:name="Subtle Emphasis" w:semiHidden="0" w:uiPriority="19" w:unhideWhenUsed="0" w:qFormat="1"/>
-    <w:lsdException w:name="Intense Emphasis" w:semiHidden="0" w:uiPriority="21" w:unhideWhenUsed="0" w:qFormat="1"/>
-    <w:lsdException w:name="Subtle Reference" w:semiHidden="0" w:uiPriority="31" w:unhideWhenUsed="0" w:qFormat="1"/>
-    <w:lsdException w:name="Intense Reference" w:semiHidden="0" w:uiPriority="32" w:unhideWhenUsed="0" w:qFormat="1"/>
-    <w:lsdException w:name="Book Title" w:semiHidden="0" w:uiPriority="33" w:unhideWhenUsed="0" w:qFormat="1"/>
-    <w:lsdException w:name="Bibliography" w:uiPriority="37"/>
-    <w:lsdException w:name="TOC Heading" w:uiPriority="39" w:qFormat="1"/>
-  </w:latentStyles>
-  <w:style w:type="paragraph" w:default="1" w:styleId="Normal">
-    <w:name w:val="Normal"/>
-    <w:qFormat/>
-    <w:rsid w:val="001419EA"/>
-  </w:style>
-  <w:style w:type="paragraph" w:styleId="Heading1">
-    <w:name w:val="heading 1"/>
-    <w:basedOn w:val="Normal"/>
-    <w:next w:val="Normal"/>
-    <w:link w:val="Heading1Char"/>
-    <w:uiPriority w:val="9"/>
-    <w:qFormat/>
-    <w:rsid w:val="001419EA"/>
-    <w:pPr>
-      <w:keepNext/>
-      <w:keepLines/>
-      <w:spacing w:before="320" w:after="0" w:line="240" w:lineRule="auto"/>
-      <w:outlineLvl w:val="0"/>
-    </w:pPr>
-    <w:rPr>
-      <w:rFonts w:asciiTheme="majorHAnsi" w:eastAsiaTheme="majorEastAsia" w:hAnsiTheme="majorHAnsi" w:cstheme="majorBidi"/>
-      <w:color w:val="276E8B" w:themeColor="accent1" w:themeShade="BF"/>
-      <w:sz w:val="32"/>
-      <w:szCs w:val="32"/>
-    </w:rPr>
-  </w:style>
-  <w:style w:type="paragraph" w:styleId="Heading2">
-    <w:name w:val="heading 2"/>
-    <w:basedOn w:val="Normal"/>
-    <w:next w:val="Normal"/>
-    <w:link w:val="Heading2Char"/>
-    <w:uiPriority w:val="9"/>
-    <w:semiHidden/>
-    <w:unhideWhenUsed/>
-    <w:qFormat/>
-    <w:rsid w:val="001419EA"/>
-    <w:pPr>
-      <w:keepNext/>
-      <w:keepLines/>
-      <w:spacing w:before="80" w:after="0" w:line="240" w:lineRule="auto"/>
-      <w:outlineLvl w:val="1"/>
-    </w:pPr>
-    <w:rPr>
-      <w:rFonts w:asciiTheme="majorHAnsi" w:eastAsiaTheme="majorEastAsia" w:hAnsiTheme="majorHAnsi" w:cstheme="majorBidi"/>
-      <w:color w:val="404040" w:themeColor="text1" w:themeTint="BF"/>
-      <w:sz w:val="28"/>
-      <w:szCs w:val="28"/>
-    </w:rPr>
-  </w:style>
-  <w:style w:type="paragraph" w:styleId="Heading3">
-    <w:name w:val="heading 3"/>
-    <w:basedOn w:val="Normal"/>
-    <w:next w:val="Normal"/>
-    <w:link w:val="Heading3Char"/>
-    <w:uiPriority w:val="9"/>
-    <w:semiHidden/>
-    <w:unhideWhenUsed/>
-    <w:qFormat/>
-    <w:rsid w:val="001419EA"/>
-    <w:pPr>
-      <w:keepNext/>
-      <w:keepLines/>
-      <w:spacing w:before="40" w:after="0" w:line="240" w:lineRule="auto"/>
-      <w:outlineLvl w:val="2"/>
-    </w:pPr>
-    <w:rPr>
-      <w:rFonts w:asciiTheme="majorHAnsi" w:eastAsiaTheme="majorEastAsia" w:hAnsiTheme="majorHAnsi" w:cstheme="majorBidi"/>
-      <w:color w:val="373545" w:themeColor="text2"/>
-      <w:sz w:val="24"/>
-      <w:szCs w:val="24"/>
-    </w:rPr>
-  </w:style>
-  <w:style w:type="paragraph" w:styleId="Heading4">
-    <w:name w:val="heading 4"/>
-    <w:basedOn w:val="Normal"/>
-    <w:next w:val="Normal"/>
-    <w:link w:val="Heading4Char"/>
-    <w:uiPriority w:val="9"/>
-    <w:semiHidden/>
-    <w:unhideWhenUsed/>
-    <w:qFormat/>
-    <w:rsid w:val="001419EA"/>
-    <w:pPr>
-      <w:keepNext/>
-      <w:keepLines/>
-      <w:spacing w:before="40" w:after="0"/>
-      <w:outlineLvl w:val="3"/>
-    </w:pPr>
-    <w:rPr>
-      <w:rFonts w:asciiTheme="majorHAnsi" w:eastAsiaTheme="majorEastAsia" w:hAnsiTheme="majorHAnsi" w:cstheme="majorBidi"/>
-      <w:sz w:val="22"/>
-      <w:szCs w:val="22"/>
-    </w:rPr>
-  </w:style>
-  <w:style w:type="paragraph" w:styleId="Heading5">
-    <w:name w:val="heading 5"/>
-    <w:basedOn w:val="Normal"/>
-    <w:next w:val="Normal"/>
-    <w:link w:val="Heading5Char"/>
-    <w:uiPriority w:val="9"/>
-    <w:semiHidden/>
-    <w:unhideWhenUsed/>
-    <w:qFormat/>
-    <w:rsid w:val="001419EA"/>
-    <w:pPr>
-      <w:keepNext/>
-      <w:keepLines/>
-      <w:spacing w:before="40" w:after="0"/>
-      <w:outlineLvl w:val="4"/>
-    </w:pPr>
-    <w:rPr>
-      <w:rFonts w:asciiTheme="majorHAnsi" w:eastAsiaTheme="majorEastAsia" w:hAnsiTheme="majorHAnsi" w:cstheme="majorBidi"/>
-      <w:color w:val="373545" w:themeColor="text2"/>
-      <w:sz w:val="22"/>
-      <w:szCs w:val="22"/>
-    </w:rPr>
-  </w:style>
-  <w:style w:type="paragraph" w:styleId="Heading6">
-    <w:name w:val="heading 6"/>
-    <w:basedOn w:val="Normal"/>
-    <w:next w:val="Normal"/>
-    <w:link w:val="Heading6Char"/>
-    <w:uiPriority w:val="9"/>
-    <w:semiHidden/>
-    <w:unhideWhenUsed/>
-    <w:qFormat/>
-    <w:rsid w:val="001419EA"/>
-    <w:pPr>
-      <w:keepNext/>
-      <w:keepLines/>
-      <w:spacing w:before="40" w:after="0"/>
-      <w:outlineLvl w:val="5"/>
-    </w:pPr>
-    <w:rPr>
-      <w:rFonts w:asciiTheme="majorHAnsi" w:eastAsiaTheme="majorEastAsia" w:hAnsiTheme="majorHAnsi" w:cstheme="majorBidi"/>
-      <w:i/>
-      <w:iCs/>
-      <w:color w:val="373545" w:themeColor="text2"/>
-      <w:sz w:val="21"/>
-      <w:szCs w:val="21"/>
-    </w:rPr>
-  </w:style>
-  <w:style w:type="paragraph" w:styleId="Heading7">
-    <w:name w:val="heading 7"/>
-    <w:basedOn w:val="Normal"/>
-    <w:next w:val="Normal"/>
-    <w:link w:val="Heading7Char"/>
-    <w:uiPriority w:val="9"/>
-    <w:semiHidden/>
-    <w:unhideWhenUsed/>
-    <w:qFormat/>
-    <w:rsid w:val="001419EA"/>
-    <w:pPr>
-      <w:keepNext/>
-      <w:keepLines/>
-      <w:spacing w:before="40" w:after="0"/>
-      <w:outlineLvl w:val="6"/>
-    </w:pPr>
-    <w:rPr>
-      <w:rFonts w:asciiTheme="majorHAnsi" w:eastAsiaTheme="majorEastAsia" w:hAnsiTheme="majorHAnsi" w:cstheme="majorBidi"/>
-      <w:i/>
-      <w:iCs/>
-      <w:color w:val="1A495D" w:themeColor="accent1" w:themeShade="80"/>
-      <w:sz w:val="21"/>
-      <w:szCs w:val="21"/>
-    </w:rPr>
-  </w:style>
-  <w:style w:type="paragraph" w:styleId="Heading8">
-    <w:name w:val="heading 8"/>
-    <w:basedOn w:val="Normal"/>
-    <w:next w:val="Normal"/>
-    <w:link w:val="Heading8Char"/>
-    <w:uiPriority w:val="9"/>
-    <w:semiHidden/>
-    <w:unhideWhenUsed/>
-    <w:qFormat/>
-    <w:rsid w:val="001419EA"/>
-    <w:pPr>
-      <w:keepNext/>
-      <w:keepLines/>
-      <w:spacing w:before="40" w:after="0"/>
-      <w:outlineLvl w:val="7"/>
-    </w:pPr>
-    <w:rPr>
-      <w:rFonts w:asciiTheme="majorHAnsi" w:eastAsiaTheme="majorEastAsia" w:hAnsiTheme="majorHAnsi" w:cstheme="majorBidi"/>
-      <w:b/>
-      <w:bCs/>
-      <w:color w:val="373545" w:themeColor="text2"/>
-    </w:rPr>
-  </w:style>
-  <w:style w:type="paragraph" w:styleId="Heading9">
-    <w:name w:val="heading 9"/>
-    <w:basedOn w:val="Normal"/>
-    <w:next w:val="Normal"/>
-    <w:link w:val="Heading9Char"/>
-    <w:uiPriority w:val="9"/>
-    <w:semiHidden/>
-    <w:unhideWhenUsed/>
-    <w:qFormat/>
-    <w:rsid w:val="001419EA"/>
-    <w:pPr>
-      <w:keepNext/>
-      <w:keepLines/>
-      <w:spacing w:before="40" w:after="0"/>
-      <w:outlineLvl w:val="8"/>
-    </w:pPr>
-    <w:rPr>
-      <w:rFonts w:asciiTheme="majorHAnsi" w:eastAsiaTheme="majorEastAsia" w:hAnsiTheme="majorHAnsi" w:cstheme="majorBidi"/>
-      <w:b/>
-      <w:bCs/>
-      <w:i/>
-      <w:iCs/>
-      <w:color w:val="373545" w:themeColor="text2"/>
-    </w:rPr>
-  </w:style>
-  <w:style w:type="character" w:default="1" w:styleId="DefaultParagraphFont">
-    <w:name w:val="Default Paragraph Font"/>
-    <w:uiPriority w:val="1"/>
-    <w:semiHidden/>
-    <w:unhideWhenUsed/>
-  </w:style>
-  <w:style w:type="table" w:default="1" w:styleId="TableNormal">
-    <w:name w:val="Normal Table"/>
-    <w:uiPriority w:val="99"/>
-    <w:semiHidden/>
-    <w:unhideWhenUsed/>
-    <w:tblPr>
-      <w:tblInd w:w="0" w:type="dxa"/>
-      <w:tblCellMar>
-        <w:top w:w="0" w:type="dxa"/>
-        <w:left w:w="108" w:type="dxa"/>
-        <w:bottom w:w="0" w:type="dxa"/>
-        <w:right w:w="108" w:type="dxa"/>
-      </w:tblCellMar>
-    </w:tblPr>
-  </w:style>
-  <w:style w:type="numbering" w:default="1" w:styleId="NoList">
-    <w:name w:val="No List"/>
-    <w:uiPriority w:val="99"/>
-    <w:semiHidden/>
-    <w:unhideWhenUsed/>
-  </w:style>
-  <w:style w:type="table" w:styleId="TableGrid">
-    <w:name w:val="Table Grid"/>
-    <w:basedOn w:val="TableNormal"/>
-    <w:uiPriority w:val="39"/>
-    <w:rsid w:val="00121BF4"/>
-    <w:pPr>
-      <w:spacing w:after="0" w:line="240" w:lineRule="auto"/>
-    </w:pPr>
-    <w:tblPr>
-      <w:tblBorders>
-        <w:top w:val="single" w:sz="4" w:space="0" w:color="auto"/>
-        <w:left w:val="single" w:sz="4" w:space="0" w:color="auto"/>
-        <w:bottom w:val="single" w:sz="4" w:space="0" w:color="auto"/>
-        <w:right w:val="single" w:sz="4" w:space="0" w:color="auto"/>
-        <w:insideH w:val="single" w:sz="4" w:space="0" w:color="auto"/>
-        <w:insideV w:val="single" w:sz="4" w:space="0" w:color="auto"/>
-      </w:tblBorders>
-    </w:tblPr>
-  </w:style>
-  <w:style w:type="character" w:customStyle="1" w:styleId="Heading1Char">
-    <w:name w:val="Heading 1 Char"/>
-    <w:basedOn w:val="DefaultParagraphFont"/>
-    <w:link w:val="Heading1"/>
-    <w:uiPriority w:val="9"/>
-    <w:rsid w:val="001419EA"/>
-    <w:rPr>
-      <w:rFonts w:asciiTheme="majorHAnsi" w:eastAsiaTheme="majorEastAsia" w:hAnsiTheme="majorHAnsi" w:cstheme="majorBidi"/>
-      <w:color w:val="276E8B" w:themeColor="accent1" w:themeShade="BF"/>
-      <w:sz w:val="32"/>
-      <w:szCs w:val="32"/>
-    </w:rPr>
-  </w:style>
-  <w:style w:type="paragraph" w:styleId="TOCHeading">
-    <w:name w:val="TOC Heading"/>
-    <w:basedOn w:val="Heading1"/>
-    <w:next w:val="Normal"/>
-    <w:uiPriority w:val="39"/>
-    <w:unhideWhenUsed/>
-    <w:qFormat/>
-    <w:rsid w:val="001419EA"/>
-    <w:pPr>
-      <w:outlineLvl w:val="9"/>
-    </w:pPr>
-  </w:style>
-  <w:style w:type="paragraph" w:styleId="ListParagraph">
-    <w:name w:val="List Paragraph"/>
-    <w:basedOn w:val="Normal"/>
-    <w:uiPriority w:val="34"/>
-    <w:qFormat/>
-    <w:rsid w:val="00121BF4"/>
-    <w:pPr>
-      <w:ind w:left="720"/>
-      <w:contextualSpacing/>
-    </w:pPr>
-  </w:style>
-  <w:style w:type="character" w:customStyle="1" w:styleId="apple-converted-space">
-    <w:name w:val="apple-converted-space"/>
-    <w:basedOn w:val="DefaultParagraphFont"/>
-    <w:rsid w:val="004A31DE"/>
-  </w:style>
-  <w:style w:type="character" w:customStyle="1" w:styleId="Heading2Char">
-    <w:name w:val="Heading 2 Char"/>
-    <w:basedOn w:val="DefaultParagraphFont"/>
-    <w:link w:val="Heading2"/>
-    <w:uiPriority w:val="9"/>
-    <w:semiHidden/>
-    <w:rsid w:val="001419EA"/>
-    <w:rPr>
-      <w:rFonts w:asciiTheme="majorHAnsi" w:eastAsiaTheme="majorEastAsia" w:hAnsiTheme="majorHAnsi" w:cstheme="majorBidi"/>
-      <w:color w:val="404040" w:themeColor="text1" w:themeTint="BF"/>
-      <w:sz w:val="28"/>
-      <w:szCs w:val="28"/>
-    </w:rPr>
-  </w:style>
-  <w:style w:type="character" w:customStyle="1" w:styleId="Heading3Char">
-    <w:name w:val="Heading 3 Char"/>
-    <w:basedOn w:val="DefaultParagraphFont"/>
-    <w:link w:val="Heading3"/>
-    <w:uiPriority w:val="9"/>
-    <w:semiHidden/>
-    <w:rsid w:val="001419EA"/>
-    <w:rPr>
-      <w:rFonts w:asciiTheme="majorHAnsi" w:eastAsiaTheme="majorEastAsia" w:hAnsiTheme="majorHAnsi" w:cstheme="majorBidi"/>
-      <w:color w:val="373545" w:themeColor="text2"/>
-      <w:sz w:val="24"/>
-      <w:szCs w:val="24"/>
-    </w:rPr>
-  </w:style>
-  <w:style w:type="character" w:customStyle="1" w:styleId="Heading4Char">
-    <w:name w:val="Heading 4 Char"/>
-    <w:basedOn w:val="DefaultParagraphFont"/>
-    <w:link w:val="Heading4"/>
-    <w:uiPriority w:val="9"/>
-    <w:semiHidden/>
-    <w:rsid w:val="001419EA"/>
-    <w:rPr>
-      <w:rFonts w:asciiTheme="majorHAnsi" w:eastAsiaTheme="majorEastAsia" w:hAnsiTheme="majorHAnsi" w:cstheme="majorBidi"/>
-      <w:sz w:val="22"/>
-      <w:szCs w:val="22"/>
-    </w:rPr>
-  </w:style>
-  <w:style w:type="character" w:customStyle="1" w:styleId="Heading5Char">
-    <w:name w:val="Heading 5 Char"/>
-    <w:basedOn w:val="DefaultParagraphFont"/>
-    <w:link w:val="Heading5"/>
-    <w:uiPriority w:val="9"/>
-    <w:semiHidden/>
-    <w:rsid w:val="001419EA"/>
-    <w:rPr>
-      <w:rFonts w:asciiTheme="majorHAnsi" w:eastAsiaTheme="majorEastAsia" w:hAnsiTheme="majorHAnsi" w:cstheme="majorBidi"/>
-      <w:color w:val="373545" w:themeColor="text2"/>
-      <w:sz w:val="22"/>
-      <w:szCs w:val="22"/>
-    </w:rPr>
-  </w:style>
-  <w:style w:type="character" w:customStyle="1" w:styleId="Heading6Char">
-    <w:name w:val="Heading 6 Char"/>
-    <w:basedOn w:val="DefaultParagraphFont"/>
-    <w:link w:val="Heading6"/>
-    <w:uiPriority w:val="9"/>
-    <w:semiHidden/>
-    <w:rsid w:val="001419EA"/>
-    <w:rPr>
-      <w:rFonts w:asciiTheme="majorHAnsi" w:eastAsiaTheme="majorEastAsia" w:hAnsiTheme="majorHAnsi" w:cstheme="majorBidi"/>
-      <w:i/>
-      <w:iCs/>
-      <w:color w:val="373545" w:themeColor="text2"/>
-      <w:sz w:val="21"/>
-      <w:szCs w:val="21"/>
-    </w:rPr>
-  </w:style>
-  <w:style w:type="character" w:customStyle="1" w:styleId="Heading7Char">
-    <w:name w:val="Heading 7 Char"/>
-    <w:basedOn w:val="DefaultParagraphFont"/>
-    <w:link w:val="Heading7"/>
-    <w:uiPriority w:val="9"/>
-    <w:semiHidden/>
-    <w:rsid w:val="001419EA"/>
-    <w:rPr>
-      <w:rFonts w:asciiTheme="majorHAnsi" w:eastAsiaTheme="majorEastAsia" w:hAnsiTheme="majorHAnsi" w:cstheme="majorBidi"/>
-      <w:i/>
-      <w:iCs/>
-      <w:color w:val="1A495D" w:themeColor="accent1" w:themeShade="80"/>
-      <w:sz w:val="21"/>
-      <w:szCs w:val="21"/>
-    </w:rPr>
-  </w:style>
-  <w:style w:type="character" w:customStyle="1" w:styleId="Heading8Char">
-    <w:name w:val="Heading 8 Char"/>
-    <w:basedOn w:val="DefaultParagraphFont"/>
-    <w:link w:val="Heading8"/>
-    <w:uiPriority w:val="9"/>
-    <w:semiHidden/>
-    <w:rsid w:val="001419EA"/>
-    <w:rPr>
-      <w:rFonts w:asciiTheme="majorHAnsi" w:eastAsiaTheme="majorEastAsia" w:hAnsiTheme="majorHAnsi" w:cstheme="majorBidi"/>
-      <w:b/>
-      <w:bCs/>
-      <w:color w:val="373545" w:themeColor="text2"/>
-    </w:rPr>
-  </w:style>
-  <w:style w:type="character" w:customStyle="1" w:styleId="Heading9Char">
-    <w:name w:val="Heading 9 Char"/>
-    <w:basedOn w:val="DefaultParagraphFont"/>
-    <w:link w:val="Heading9"/>
-    <w:uiPriority w:val="9"/>
-    <w:semiHidden/>
-    <w:rsid w:val="001419EA"/>
-    <w:rPr>
-      <w:rFonts w:asciiTheme="majorHAnsi" w:eastAsiaTheme="majorEastAsia" w:hAnsiTheme="majorHAnsi" w:cstheme="majorBidi"/>
-      <w:b/>
-      <w:bCs/>
-      <w:i/>
-      <w:iCs/>
-      <w:color w:val="373545" w:themeColor="text2"/>
-    </w:rPr>
-  </w:style>
-  <w:style w:type="paragraph" w:styleId="Caption">
-    <w:name w:val="caption"/>
-    <w:basedOn w:val="Normal"/>
-    <w:next w:val="Normal"/>
-    <w:uiPriority w:val="35"/>
-    <w:semiHidden/>
-    <w:unhideWhenUsed/>
-    <w:qFormat/>
-    <w:rsid w:val="001419EA"/>
-    <w:pPr>
-      <w:spacing w:line="240" w:lineRule="auto"/>
-    </w:pPr>
-    <w:rPr>
-      <w:b/>
-      <w:bCs/>
-      <w:smallCaps/>
-      <w:color w:val="595959" w:themeColor="text1" w:themeTint="A6"/>
-      <w:spacing w:val="6"/>
-    </w:rPr>
-  </w:style>
-  <w:style w:type="paragraph" w:styleId="Title">
-    <w:name w:val="Title"/>
-    <w:basedOn w:val="Normal"/>
-    <w:next w:val="Normal"/>
-    <w:link w:val="TitleChar"/>
-    <w:uiPriority w:val="10"/>
-    <w:qFormat/>
-    <w:rsid w:val="001419EA"/>
-    <w:pPr>
-      <w:spacing w:after="0" w:line="240" w:lineRule="auto"/>
-      <w:contextualSpacing/>
-    </w:pPr>
-    <w:rPr>
-      <w:rFonts w:asciiTheme="majorHAnsi" w:eastAsiaTheme="majorEastAsia" w:hAnsiTheme="majorHAnsi" w:cstheme="majorBidi"/>
-      <w:color w:val="3494BA" w:themeColor="accent1"/>
-      <w:spacing w:val="-10"/>
-      <w:sz w:val="56"/>
-      <w:szCs w:val="56"/>
-    </w:rPr>
-  </w:style>
-  <w:style w:type="character" w:customStyle="1" w:styleId="TitleChar">
-    <w:name w:val="Title Char"/>
-    <w:basedOn w:val="DefaultParagraphFont"/>
-    <w:link w:val="Title"/>
-    <w:uiPriority w:val="10"/>
-    <w:rsid w:val="001419EA"/>
-    <w:rPr>
-      <w:rFonts w:asciiTheme="majorHAnsi" w:eastAsiaTheme="majorEastAsia" w:hAnsiTheme="majorHAnsi" w:cstheme="majorBidi"/>
-      <w:color w:val="3494BA" w:themeColor="accent1"/>
-      <w:spacing w:val="-10"/>
-      <w:sz w:val="56"/>
-      <w:szCs w:val="56"/>
-    </w:rPr>
-  </w:style>
-  <w:style w:type="paragraph" w:styleId="Subtitle">
-    <w:name w:val="Subtitle"/>
-    <w:basedOn w:val="Normal"/>
-    <w:next w:val="Normal"/>
-    <w:link w:val="SubtitleChar"/>
-    <w:uiPriority w:val="11"/>
-    <w:qFormat/>
-    <w:rsid w:val="001419EA"/>
-    <w:pPr>
-      <w:numPr>
-        <w:ilvl w:val="1"/>
-      </w:numPr>
-      <w:spacing w:line="240" w:lineRule="auto"/>
-    </w:pPr>
-    <w:rPr>
-      <w:rFonts w:asciiTheme="majorHAnsi" w:eastAsiaTheme="majorEastAsia" w:hAnsiTheme="majorHAnsi" w:cstheme="majorBidi"/>
-      <w:sz w:val="24"/>
-      <w:szCs w:val="24"/>
-    </w:rPr>
-  </w:style>
-  <w:style w:type="character" w:customStyle="1" w:styleId="SubtitleChar">
-    <w:name w:val="Subtitle Char"/>
-    <w:basedOn w:val="DefaultParagraphFont"/>
-    <w:link w:val="Subtitle"/>
-    <w:uiPriority w:val="11"/>
-    <w:rsid w:val="001419EA"/>
-    <w:rPr>
-      <w:rFonts w:asciiTheme="majorHAnsi" w:eastAsiaTheme="majorEastAsia" w:hAnsiTheme="majorHAnsi" w:cstheme="majorBidi"/>
-      <w:sz w:val="24"/>
-      <w:szCs w:val="24"/>
-    </w:rPr>
-  </w:style>
-  <w:style w:type="character" w:styleId="Strong">
-    <w:name w:val="Strong"/>
-    <w:basedOn w:val="DefaultParagraphFont"/>
-    <w:uiPriority w:val="22"/>
-    <w:qFormat/>
-    <w:rsid w:val="001419EA"/>
-    <w:rPr>
-      <w:b/>
-      <w:bCs/>
-    </w:rPr>
-  </w:style>
-  <w:style w:type="character" w:styleId="Emphasis">
-    <w:name w:val="Emphasis"/>
-    <w:basedOn w:val="DefaultParagraphFont"/>
-    <w:uiPriority w:val="20"/>
-    <w:qFormat/>
-    <w:rsid w:val="001419EA"/>
-    <w:rPr>
-      <w:i/>
-      <w:iCs/>
-    </w:rPr>
-  </w:style>
-  <w:style w:type="paragraph" w:styleId="NoSpacing">
-    <w:name w:val="No Spacing"/>
-    <w:uiPriority w:val="1"/>
-    <w:qFormat/>
-    <w:rsid w:val="001419EA"/>
-    <w:pPr>
-      <w:spacing w:after="0" w:line="240" w:lineRule="auto"/>
-    </w:pPr>
-  </w:style>
-  <w:style w:type="paragraph" w:styleId="Quote">
-    <w:name w:val="Quote"/>
-    <w:basedOn w:val="Normal"/>
-    <w:next w:val="Normal"/>
-    <w:link w:val="QuoteChar"/>
-    <w:uiPriority w:val="29"/>
-    <w:qFormat/>
-    <w:rsid w:val="001419EA"/>
-    <w:pPr>
-      <w:spacing w:before="160"/>
-      <w:ind w:left="720" w:right="720"/>
-    </w:pPr>
-    <w:rPr>
-      <w:i/>
-      <w:iCs/>
-      <w:color w:val="404040" w:themeColor="text1" w:themeTint="BF"/>
-    </w:rPr>
-  </w:style>
-  <w:style w:type="character" w:customStyle="1" w:styleId="QuoteChar">
-    <w:name w:val="Quote Char"/>
-    <w:basedOn w:val="DefaultParagraphFont"/>
-    <w:link w:val="Quote"/>
-    <w:uiPriority w:val="29"/>
-    <w:rsid w:val="001419EA"/>
-    <w:rPr>
-      <w:i/>
-      <w:iCs/>
-      <w:color w:val="404040" w:themeColor="text1" w:themeTint="BF"/>
-    </w:rPr>
-  </w:style>
-  <w:style w:type="paragraph" w:styleId="IntenseQuote">
-    <w:name w:val="Intense Quote"/>
-    <w:basedOn w:val="Normal"/>
-    <w:next w:val="Normal"/>
-    <w:link w:val="IntenseQuoteChar"/>
-    <w:uiPriority w:val="30"/>
-    <w:qFormat/>
-    <w:rsid w:val="001419EA"/>
-    <w:pPr>
-      <w:pBdr>
-        <w:left w:val="single" w:sz="18" w:space="12" w:color="3494BA" w:themeColor="accent1"/>
-      </w:pBdr>
-      <w:spacing w:before="100" w:beforeAutospacing="1" w:line="300" w:lineRule="auto"/>
-      <w:ind w:left="1224" w:right="1224"/>
-    </w:pPr>
-    <w:rPr>
-      <w:rFonts w:asciiTheme="majorHAnsi" w:eastAsiaTheme="majorEastAsia" w:hAnsiTheme="majorHAnsi" w:cstheme="majorBidi"/>
-      <w:color w:val="3494BA" w:themeColor="accent1"/>
-      <w:sz w:val="28"/>
-      <w:szCs w:val="28"/>
-    </w:rPr>
-  </w:style>
-  <w:style w:type="character" w:customStyle="1" w:styleId="IntenseQuoteChar">
-    <w:name w:val="Intense Quote Char"/>
-    <w:basedOn w:val="DefaultParagraphFont"/>
-    <w:link w:val="IntenseQuote"/>
-    <w:uiPriority w:val="30"/>
-    <w:rsid w:val="001419EA"/>
-    <w:rPr>
-      <w:rFonts w:asciiTheme="majorHAnsi" w:eastAsiaTheme="majorEastAsia" w:hAnsiTheme="majorHAnsi" w:cstheme="majorBidi"/>
-      <w:color w:val="3494BA" w:themeColor="accent1"/>
-      <w:sz w:val="28"/>
-      <w:szCs w:val="28"/>
-    </w:rPr>
-  </w:style>
-  <w:style w:type="character" w:styleId="SubtleEmphasis">
-    <w:name w:val="Subtle Emphasis"/>
-    <w:basedOn w:val="DefaultParagraphFont"/>
-    <w:uiPriority w:val="19"/>
-    <w:qFormat/>
-    <w:rsid w:val="001419EA"/>
-    <w:rPr>
-      <w:i/>
-      <w:iCs/>
-      <w:color w:val="404040" w:themeColor="text1" w:themeTint="BF"/>
-    </w:rPr>
-  </w:style>
-  <w:style w:type="character" w:styleId="IntenseEmphasis">
-    <w:name w:val="Intense Emphasis"/>
-    <w:basedOn w:val="DefaultParagraphFont"/>
-    <w:uiPriority w:val="21"/>
-    <w:qFormat/>
-    <w:rsid w:val="001419EA"/>
-    <w:rPr>
-      <w:b/>
-      <w:bCs/>
-      <w:i/>
-      <w:iCs/>
-    </w:rPr>
-  </w:style>
-  <w:style w:type="character" w:styleId="SubtleReference">
-    <w:name w:val="Subtle Reference"/>
-    <w:basedOn w:val="DefaultParagraphFont"/>
-    <w:uiPriority w:val="31"/>
-    <w:qFormat/>
-    <w:rsid w:val="001419EA"/>
-    <w:rPr>
-      <w:smallCaps/>
-      <w:color w:val="404040" w:themeColor="text1" w:themeTint="BF"/>
-      <w:u w:val="single" w:color="7F7F7F" w:themeColor="text1" w:themeTint="80"/>
-    </w:rPr>
-  </w:style>
-  <w:style w:type="character" w:styleId="IntenseReference">
-    <w:name w:val="Intense Reference"/>
-    <w:basedOn w:val="DefaultParagraphFont"/>
-    <w:uiPriority w:val="32"/>
-    <w:qFormat/>
-    <w:rsid w:val="001419EA"/>
-    <w:rPr>
-      <w:b/>
-      <w:bCs/>
-      <w:smallCaps/>
-      <w:spacing w:val="5"/>
-      <w:u w:val="single"/>
-    </w:rPr>
-  </w:style>
-  <w:style w:type="character" w:styleId="BookTitle">
-    <w:name w:val="Book Title"/>
-    <w:basedOn w:val="DefaultParagraphFont"/>
-    <w:uiPriority w:val="33"/>
-    <w:qFormat/>
-    <w:rsid w:val="001419EA"/>
-    <w:rPr>
-      <w:b/>
-      <w:bCs/>
-      <w:smallCaps/>
-    </w:rPr>
-  </w:style>
-  <w:style w:type="paragraph" w:styleId="BalloonText">
-    <w:name w:val="Balloon Text"/>
-    <w:basedOn w:val="Normal"/>
-    <w:link w:val="BalloonTextChar"/>
-    <w:uiPriority w:val="99"/>
-    <w:semiHidden/>
-    <w:unhideWhenUsed/>
-    <w:rsid w:val="00356912"/>
-    <w:pPr>
-      <w:spacing w:after="0" w:line="240" w:lineRule="auto"/>
-    </w:pPr>
-    <w:rPr>
-      <w:rFonts w:ascii="Tahoma" w:hAnsi="Tahoma" w:cs="Tahoma"/>
-      <w:sz w:val="16"/>
-      <w:szCs w:val="16"/>
-    </w:rPr>
-  </w:style>
-  <w:style w:type="character" w:customStyle="1" w:styleId="BalloonTextChar">
-    <w:name w:val="Balloon Text Char"/>
-    <w:basedOn w:val="DefaultParagraphFont"/>
-    <w:link w:val="BalloonText"/>
-    <w:uiPriority w:val="99"/>
-    <w:semiHidden/>
-    <w:rsid w:val="00356912"/>
-    <w:rPr>
-      <w:rFonts w:ascii="Tahoma" w:hAnsi="Tahoma" w:cs="Tahoma"/>
-      <w:sz w:val="16"/>
-      <w:szCs w:val="16"/>
-    </w:rPr>
-  </w:style>
-</w:styles>
-</file>
-
-<file path=word/stylesWithEffects.xml><?xml version="1.0" encoding="utf-8"?>
-<w:styles xmlns:wpc="http://schemas.microsoft.com/office/word/2010/wordprocessingCanvas" xmlns:mc="http://schemas.openxmlformats.org/markup-compatibility/2006" xmlns:o="urn:schemas-microsoft-com:office:office" xmlns:r="http://schemas.openxmlformats.org/officeDocument/2006/relationships" xmlns:m="http://schemas.openxmlformats.org/officeDocument/2006/math" xmlns:v="urn:schemas-microsoft-com:vml" xmlns:wp14="http://schemas.microsoft.com/office/word/2010/wordprocessingDrawing" xmlns:wp="http://schemas.openxmlformats.org/drawingml/2006/wordprocessingDrawing" xmlns:w10="urn:schemas-microsoft-com:office:word" xmlns:w="http://schemas.openxmlformats.org/wordprocessingml/2006/main" xmlns:w14="http://schemas.microsoft.com/office/word/2010/wordml" xmlns:wpg="http://schemas.microsoft.com/office/word/2010/wordprocessingGroup" xmlns:wpi="http://schemas.microsoft.com/office/word/2010/wordprocessingInk" xmlns:wne="http://schemas.microsoft.com/office/word/2006/wordml" xmlns:wps="http://schemas.microsoft.com/office/word/2010/wordprocessingShape" mc:Ignorable="w14 wp14">
-  <w:docDefaults>
-    <w:rPrDefault>
-      <w:rPr>
-        <w:rFonts w:asciiTheme="minorHAnsi" w:eastAsiaTheme="minorEastAsia" w:hAnsiTheme="minorHAnsi" w:cstheme="minorBidi"/>
-        <w:lang w:val="en-US" w:eastAsia="ja-JP" w:bidi="ar-SA"/>
-      </w:rPr>
-    </w:rPrDefault>
-    <w:pPrDefault>
-      <w:pPr>
-        <w:spacing w:after="120" w:line="264" w:lineRule="auto"/>
-      </w:pPr>
-    </w:pPrDefault>
-  </w:docDefaults>
-  <w:latentStyles w:defLockedState="0" w:defUIPriority="99" w:defSemiHidden="1" w:defUnhideWhenUsed="1" w:defQFormat="0" w:count="267">
-    <w:lsdException w:name="Normal" w:semiHidden="0" w:uiPriority="0" w:unhideWhenUsed="0" w:qFormat="1"/>
-    <w:lsdException w:name="heading 1" w:semiHidden="0" w:uiPriority="9" w:unhideWhenUsed="0" w:qFormat="1"/>
-    <w:lsdException w:name="heading 2" w:uiPriority="9" w:qFormat="1"/>
-    <w:lsdException w:name="heading 3" w:uiPriority="9" w:qFormat="1"/>
-    <w:lsdException w:name="heading 4" w:uiPriority="9" w:qFormat="1"/>
-    <w:lsdException w:name="heading 5" w:uiPriority="9" w:qFormat="1"/>
-    <w:lsdException w:name="heading 6" w:uiPriority="9" w:qFormat="1"/>
-    <w:lsdException w:name="heading 7" w:uiPriority="9" w:qFormat="1"/>
-    <w:lsdException w:name="heading 8" w:uiPriority="9" w:qFormat="1"/>
-    <w:lsdException w:name="heading 9" w:uiPriority="9" w:qFormat="1"/>
-    <w:lsdException w:name="toc 1" w:uiPriority="39"/>
-    <w:lsdException w:name="toc 2" w:uiPriority="39"/>
-    <w:lsdException w:name="toc 3" w:uiPriority="39"/>
-    <w:lsdException w:name="toc 4" w:uiPriority="39"/>
-    <w:lsdException w:name="toc 5" w:uiPriority="39"/>
-    <w:lsdException w:name="toc 6" w:uiPriority="39"/>
-    <w:lsdException w:name="toc 7" w:uiPriority="39"/>
-    <w:lsdException w:name="toc 8" w:uiPriority="39"/>
-    <w:lsdException w:name="toc 9" w:uiPriority="39"/>
-    <w:lsdException w:name="caption" w:uiPriority="35" w:qFormat="1"/>
-    <w:lsdException w:name="Title" w:semiHidden="0" w:uiPriority="10" w:unhideWhenUsed="0" w:qFormat="1"/>
-    <w:lsdException w:name="Default Paragraph Font" w:uiPriority="1"/>
-    <w:lsdException w:name="Subtitle" w:semiHidden="0" w:uiPriority="11" w:unhideWhenUsed="0" w:qFormat="1"/>
-    <w:lsdException w:name="Strong" w:semiHidden="0" w:uiPriority="22" w:unhideWhenUsed="0" w:qFormat="1"/>
-    <w:lsdException w:name="Emphasis" w:semiHidden="0" w:uiPriority="20" w:unhideWhenUsed="0" w:qFormat="1"/>
-    <w:lsdException w:name="Table Grid" w:semiHidden="0" w:uiPriority="39" w:unhideWhenUsed="0"/>
-    <w:lsdException w:name="Placeholder Text" w:unhideWhenUsed="0"/>
-    <w:lsdException w:name="No Spacing" w:semiHidden="0" w:uiPriority="1" w:unhideWhenUsed="0" w:qFormat="1"/>
-    <w:lsdException w:name="Light Shading" w:semiHidden="0" w:uiPriority="60" w:unhideWhenUsed="0"/>
-    <w:lsdException w:name="Light List" w:semiHidden="0" w:uiPriority="61" w:unhideWhenUsed="0"/>
-    <w:lsdException w:name="Light Grid" w:semiHidden="0" w:uiPriority="62" w:unhideWhenUsed="0"/>
-    <w:lsdException w:name="Medium Shading 1" w:semiHidden="0" w:uiPriority="63" w:unhideWhenUsed="0"/>
-    <w:lsdException w:name="Medium Shading 2" w:semiHidden="0" w:uiPriority="64" w:unhideWhenUsed="0"/>
-    <w:lsdException w:name="Medium List 1" w:semiHidden="0" w:uiPriority="65" w:unhideWhenUsed="0"/>
-    <w:lsdException w:name="Medium List 2" w:semiHidden="0" w:uiPriority="66" w:unhideWhenUsed="0"/>
-    <w:lsdException w:name="Medium Grid 1" w:semiHidden="0" w:uiPriority="67" w:unhideWhenUsed="0"/>
-    <w:lsdException w:name="Medium Grid 2" w:semiHidden="0" w:uiPriority="68" w:unhideWhenUsed="0"/>
-    <w:lsdException w:name="Medium Grid 3" w:semiHidden="0" w:uiPriority="69" w:unhideWhenUsed="0"/>
-    <w:lsdException w:name="Dark List" w:semiHidden="0" w:uiPriority="70" w:unhideWhenUsed="0"/>
-    <w:lsdException w:name="Colorful Shading" w:semiHidden="0" w:uiPriority="71" w:unhideWhenUsed="0"/>
-    <w:lsdException w:name="Colorful List" w:semiHidden="0" w:uiPriority="72" w:unhideWhenUsed="0"/>
-    <w:lsdException w:name="Colorful Grid" w:semiHidden="0" w:uiPriority="73" w:unhideWhenUsed="0"/>
-    <w:lsdException w:name="Light Shading Accent 1" w:semiHidden="0" w:uiPriority="60" w:unhideWhenUsed="0"/>
-    <w:lsdException w:name="Light List Accent 1" w:semiHidden="0" w:uiPriority="61" w:unhideWhenUsed="0"/>
-    <w:lsdException w:name="Light Grid Accent 1" w:semiHidden="0" w:uiPriority="62" w:unhideWhenUsed="0"/>
-    <w:lsdException w:name="Medium Shading 1 Accent 1" w:semiHidden="0" w:uiPriority="63" w:unhideWhenUsed="0"/>
-    <w:lsdException w:name="Medium Shading 2 Accent 1" w:semiHidden="0" w:uiPriority="64" w:unhideWhenUsed="0"/>
-    <w:lsdException w:name="Medium List 1 Accent 1" w:semiHidden="0" w:uiPriority="65" w:unhideWhenUsed="0"/>
-    <w:lsdException w:name="Revision" w:unhideWhenUsed="0"/>
-    <w:lsdException w:name="List Paragraph" w:semiHidden="0" w:uiPriority="34" w:unhideWhenUsed="0" w:qFormat="1"/>
-    <w:lsdException w:name="Quote" w:semiHidden="0" w:uiPriority="29" w:unhideWhenUsed="0" w:qFormat="1"/>
-    <w:lsdException w:name="Intense Quote" w:semiHidden="0" w:uiPriority="30" w:unhideWhenUsed="0" w:qFormat="1"/>
-    <w:lsdException w:name="Medium List 2 Accent 1" w:semiHidden="0" w:uiPriority="66" w:unhideWhenUsed="0"/>
-    <w:lsdException w:name="Medium Grid 1 Accent 1" w:semiHidden="0" w:uiPriority="67" w:unhideWhenUsed="0"/>
-    <w:lsdException w:name="Medium Grid 2 Accent 1" w:semiHidden="0" w:uiPriority="68" w:unhideWhenUsed="0"/>
-    <w:lsdException w:name="Medium Grid 3 Accent 1" w:semiHidden="0" w:uiPriority="69" w:unhideWhenUsed="0"/>
-    <w:lsdException w:name="Dark List Accent 1" w:semiHidden="0" w:uiPriority="70" w:unhideWhenUsed="0"/>
-    <w:lsdException w:name="Colorful Shading Accent 1" w:semiHidden="0" w:uiPriority="71" w:unhideWhenUsed="0"/>
-    <w:lsdException w:name="Colorful List Accent 1" w:semiHidden="0" w:uiPriority="72" w:unhideWhenUsed="0"/>
-    <w:lsdException w:name="Colorful Grid Accent 1" w:semiHidden="0" w:uiPriority="73" w:unhideWhenUsed="0"/>
-    <w:lsdException w:name="Light Shading Accent 2" w:semiHidden="0" w:uiPriority="60" w:unhideWhenUsed="0"/>
-    <w:lsdException w:name="Light List Accent 2" w:semiHidden="0" w:uiPriority="61" w:unhideWhenUsed="0"/>
-    <w:lsdException w:name="Light Grid Accent 2" w:semiHidden="0" w:uiPriority="62" w:unhideWhenUsed="0"/>
-    <w:lsdException w:name="Medium Shading 1 Accent 2" w:semiHidden="0" w:uiPriority="63" w:unhideWhenUsed="0"/>
-    <w:lsdException w:name="Medium Shading 2 Accent 2" w:semiHidden="0" w:uiPriority="64" w:unhideWhenUsed="0"/>
-    <w:lsdException w:name="Medium List 1 Accent 2" w:semiHidden="0" w:uiPriority="65" w:unhideWhenUsed="0"/>
-    <w:lsdException w:name="Medium List 2 Accent 2" w:semiHidden="0" w:uiPriority="66" w:unhideWhenUsed="0"/>
-    <w:lsdException w:name="Medium Grid 1 Accent 2" w:semiHidden="0" w:uiPriority="67" w:unhideWhenUsed="0"/>
-    <w:lsdException w:name="Medium Grid 2 Accent 2" w:semiHidden="0" w:uiPriority="68" w:unhideWhenUsed="0"/>
-    <w:lsdException w:name="Medium Grid 3 Accent 2" w:semiHidden="0" w:uiPriority="69" w:unhideWhenUsed="0"/>
-    <w:lsdException w:name="Dark List Accent 2" w:semiHidden="0" w:uiPriority="70" w:unhideWhenUsed="0"/>
-    <w:lsdException w:name="Colorful Shading Accent 2" w:semiHidden="0" w:uiPriority="71" w:unhideWhenUsed="0"/>
-    <w:lsdException w:name="Colorful List Accent 2" w:semiHidden="0" w:uiPriority="72" w:unhideWhenUsed="0"/>
-    <w:lsdException w:name="Colorful Grid Accent 2" w:semiHidden="0" w:uiPriority="73" w:unhideWhenUsed="0"/>
-    <w:lsdException w:name="Light Shading Accent 3" w:semiHidden="0" w:uiPriority="60" w:unhideWhenUsed="0"/>
-    <w:lsdException w:name="Light List Accent 3" w:semiHidden="0" w:uiPriority="61" w:unhideWhenUsed="0"/>
-    <w:lsdException w:name="Light Grid Accent 3" w:semiHidden="0" w:uiPriority="62" w:unhideWhenUsed="0"/>
-    <w:lsdException w:name="Medium Shading 1 Accent 3" w:semiHidden="0" w:uiPriority="63" w:unhideWhenUsed="0"/>
-    <w:lsdException w:name="Medium Shading 2 Accent 3" w:semiHidden="0" w:uiPriority="64" w:unhideWhenUsed="0"/>
-    <w:lsdException w:name="Medium List 1 Accent 3" w:semiHidden="0" w:uiPriority="65" w:unhideWhenUsed="0"/>
-    <w:lsdException w:name="Medium List 2 Accent 3" w:semiHidden="0" w:uiPriority="66" w:unhideWhenUsed="0"/>
-    <w:lsdException w:name="Medium Grid 1 Accent 3" w:semiHidden="0" w:uiPriority="67" w:unhideWhenUsed="0"/>
-    <w:lsdException w:name="Medium Grid 2 Accent 3" w:semiHidden="0" w:uiPriority="68" w:unhideWhenUsed="0"/>
-    <w:lsdException w:name="Medium Grid 3 Accent 3" w:semiHidden="0" w:uiPriority="69" w:unhideWhenUsed="0"/>
-    <w:lsdException w:name="Dark List Accent 3" w:semiHidden="0" w:uiPriority="70" w:unhideWhenUsed="0"/>
-    <w:lsdException w:name="Colorful Shading Accent 3" w:semiHidden="0" w:uiPriority="71" w:unhideWhenUsed="0"/>
-    <w:lsdException w:name="Colorful List Accent 3" w:semiHidden="0" w:uiPriority="72" w:unhideWhenUsed="0"/>
-    <w:lsdException w:name="Colorful Grid Accent 3" w:semiHidden="0" w:uiPriority="73" w:unhideWhenUsed="0"/>
-    <w:lsdException w:name="Light Shading Accent 4" w:semiHidden="0" w:uiPriority="60" w:unhideWhenUsed="0"/>
-    <w:lsdException w:name="Light List Accent 4" w:semiHidden="0" w:uiPriority="61" w:unhideWhenUsed="0"/>
-    <w:lsdException w:name="Light Grid Accent 4" w:semiHidden="0" w:uiPriority="62" w:unhideWhenUsed="0"/>
-    <w:lsdException w:name="Medium Shading 1 Accent 4" w:semiHidden="0" w:uiPriority="63" w:unhideWhenUsed="0"/>
-    <w:lsdException w:name="Medium Shading 2 Accent 4" w:semiHidden="0" w:uiPriority="64" w:unhideWhenUsed="0"/>
-    <w:lsdException w:name="Medium List 1 Accent 4" w:semiHidden="0" w:uiPriority="65" w:unhideWhenUsed="0"/>
-    <w:lsdException w:name="Medium List 2 Accent 4" w:semiHidden="0" w:uiPriority="66" w:unhideWhenUsed="0"/>
-    <w:lsdException w:name="Medium Grid 1 Accent 4" w:semiHidden="0" w:uiPriority="67" w:unhideWhenUsed="0"/>
-    <w:lsdException w:name="Medium Grid 2 Accent 4" w:semiHidden="0" w:uiPriority="68" w:unhideWhenUsed="0"/>
-    <w:lsdException w:name="Medium Grid 3 Accent 4" w:semiHidden="0" w:uiPriority="69" w:unhideWhenUsed="0"/>
-    <w:lsdException w:name="Dark List Accent 4" w:semiHidden="0" w:uiPriority="70" w:unhideWhenUsed="0"/>
-    <w:lsdException w:name="Colorful Shading Accent 4" w:semiHidden="0" w:uiPriority="71" w:unhideWhenUsed="0"/>
-    <w:lsdException w:name="Colorful List Accent 4" w:semiHidden="0" w:uiPriority="72" w:unhideWhenUsed="0"/>
-    <w:lsdException w:name="Colorful Grid Accent 4" w:semiHidden="0" w:uiPriority="73" w:unhideWhenUsed="0"/>
-    <w:lsdException w:name="Light Shading Accent 5" w:semiHidden="0" w:uiPriority="60" w:unhideWhenUsed="0"/>
-    <w:lsdException w:name="Light List Accent 5" w:semiHidden="0" w:uiPriority="61" w:unhideWhenUsed="0"/>
-    <w:lsdException w:name="Light Grid Accent 5" w:semiHidden="0" w:uiPriority="62" w:unhideWhenUsed="0"/>
-    <w:lsdException w:name="Medium Shading 1 Accent 5" w:semiHidden="0" w:uiPriority="63" w:unhideWhenUsed="0"/>
-    <w:lsdException w:name="Medium Shading 2 Accent 5" w:semiHidden="0" w:uiPriority="64" w:unhideWhenUsed="0"/>
-    <w:lsdException w:name="Medium List 1 Accent 5" w:semiHidden="0" w:uiPriority="65" w:unhideWhenUsed="0"/>
-    <w:lsdException w:name="Medium List 2 Accent 5" w:semiHidden="0" w:uiPriority="66" w:unhideWhenUsed="0"/>
-    <w:lsdException w:name="Medium Grid 1 Accent 5" w:semiHidden="0" w:uiPriority="67" w:unhideWhenUsed="0"/>
-    <w:lsdException w:name="Medium Grid 2 Accent 5" w:semiHidden="0" w:uiPriority="68" w:unhideWhenUsed="0"/>
-    <w:lsdException w:name="Medium Grid 3 Accent 5" w:semiHidden="0" w:uiPriority="69" w:unhideWhenUsed="0"/>
-    <w:lsdException w:name="Dark List Accent 5" w:semiHidden="0" w:uiPriority="70" w:unhideWhenUsed="0"/>
-    <w:lsdException w:name="Colorful Shading Accent 5" w:semiHidden="0" w:uiPriority="71" w:unhideWhenUsed="0"/>
-    <w:lsdException w:name="Colorful List Accent 5" w:semiHidden="0" w:uiPriority="72" w:unhideWhenUsed="0"/>
-    <w:lsdException w:name="Colorful Grid Accent 5" w:semiHidden="0" w:uiPriority="73" w:unhideWhenUsed="0"/>
-    <w:lsdException w:name="Light Shading Accent 6" w:semiHidden="0" w:uiPriority="60" w:unhideWhenUsed="0"/>
-    <w:lsdException w:name="Light List Accent 6" w:semiHidden="0" w:uiPriority="61" w:unhideWhenUsed="0"/>
-    <w:lsdException w:name="Light Grid Accent 6" w:semiHidden="0" w:uiPriority="62" w:unhideWhenUsed="0"/>
-    <w:lsdException w:name="Medium Shading 1 Accent 6" w:semiHidden="0" w:uiPriority="63" w:unhideWhenUsed="0"/>
-    <w:lsdException w:name="Medium Shading 2 Accent 6" w:semiHidden="0" w:uiPriority="64" w:unhideWhenUsed="0"/>
-    <w:lsdException w:name="Medium List 1 Accent 6" w:semiHidden="0" w:uiPriority="65" w:unhideWhenUsed="0"/>
-    <w:lsdException w:name="Medium List 2 Accent 6" w:semiHidden="0" w:uiPriority="66" w:unhideWhenUsed="0"/>
-    <w:lsdException w:name="Medium Grid 1 Accent 6" w:semiHidden="0" w:uiPriority="67" w:unhideWhenUsed="0"/>
-    <w:lsdException w:name="Medium Grid 2 Accent 6" w:semiHidden="0" w:uiPriority="68" w:unhideWhenUsed="0"/>
-    <w:lsdException w:name="Medium Grid 3 Accent 6" w:semiHidden="0" w:uiPriority="69" w:unhideWhenUsed="0"/>
-    <w:lsdException w:name="Dark List Accent 6" w:semiHidden="0" w:uiPriority="70" w:unhideWhenUsed="0"/>
-    <w:lsdException w:name="Colorful Shading Accent 6" w:semiHidden="0" w:uiPriority="71" w:unhideWhenUsed="0"/>
-    <w:lsdException w:name="Colorful List Accent 6" w:semiHidden="0" w:uiPriority="72" w:unhideWhenUsed="0"/>
-    <w:lsdException w:name="Colorful Grid Accent 6" w:semiHidden="0" w:uiPriority="73" w:unhideWhenUsed="0"/>
-    <w:lsdException w:name="Subtle Emphasis" w:semiHidden="0" w:uiPriority="19" w:unhideWhenUsed="0" w:qFormat="1"/>
-    <w:lsdException w:name="Intense Emphasis" w:semiHidden="0" w:uiPriority="21" w:unhideWhenUsed="0" w:qFormat="1"/>
-    <w:lsdException w:name="Subtle Reference" w:semiHidden="0" w:uiPriority="31" w:unhideWhenUsed="0" w:qFormat="1"/>
-    <w:lsdException w:name="Intense Reference" w:semiHidden="0" w:uiPriority="32" w:unhideWhenUsed="0" w:qFormat="1"/>
-    <w:lsdException w:name="Book Title" w:semiHidden="0" w:uiPriority="33" w:unhideWhenUsed="0" w:qFormat="1"/>
-    <w:lsdException w:name="Bibliography" w:uiPriority="37"/>
-    <w:lsdException w:name="TOC Heading" w:uiPriority="39" w:qFormat="1"/>
+  <w:latentStyles w:defLockedState="0" w:defUIPriority="99" w:defSemiHidden="0" w:defUnhideWhenUsed="0" w:defQFormat="0" w:count="374">
+    <w:lsdException w:name="Normal" w:uiPriority="0" w:qFormat="1"/>
+    <w:lsdException w:name="heading 1" w:uiPriority="9" w:qFormat="1"/>
+    <w:lsdException w:name="heading 2" w:semiHidden="1" w:uiPriority="9" w:unhideWhenUsed="1" w:qFormat="1"/>
+    <w:lsdException w:name="heading 3" w:semiHidden="1" w:uiPriority="9" w:unhideWhenUsed="1" w:qFormat="1"/>
+    <w:lsdException w:name="heading 4" w:semiHidden="1" w:uiPriority="9" w:unhideWhenUsed="1" w:qFormat="1"/>
+    <w:lsdException w:name="heading 5" w:semiHidden="1" w:uiPriority="9" w:unhideWhenUsed="1" w:qFormat="1"/>
+    <w:lsdException w:name="heading 6" w:semiHidden="1" w:uiPriority="9" w:unhideWhenUsed="1" w:qFormat="1"/>
+    <w:lsdException w:name="heading 7" w:semiHidden="1" w:uiPriority="9" w:unhideWhenUsed="1" w:qFormat="1"/>
+    <w:lsdException w:name="heading 8" w:semiHidden="1" w:uiPriority="9" w:unhideWhenUsed="1" w:qFormat="1"/>
+    <w:lsdException w:name="heading 9" w:semiHidden="1" w:uiPriority="9" w:unhideWhenUsed="1" w:qFormat="1"/>
+    <w:lsdException w:name="index 1" w:semiHidden="1" w:unhideWhenUsed="1"/>
+    <w:lsdException w:name="index 2" w:semiHidden="1" w:unhideWhenUsed="1"/>
+    <w:lsdException w:name="index 3" w:semiHidden="1" w:unhideWhenUsed="1"/>
+    <w:lsdException w:name="index 4" w:semiHidden="1" w:unhideWhenUsed="1"/>
+    <w:lsdException w:name="index 5" w:semiHidden="1" w:unhideWhenUsed="1"/>
+    <w:lsdException w:name="index 6" w:semiHidden="1" w:unhideWhenUsed="1"/>
+    <w:lsdException w:name="index 7" w:semiHidden="1" w:unhideWhenUsed="1"/>
+    <w:lsdException w:name="index 8" w:semiHidden="1" w:unhideWhenUsed="1"/>
+    <w:lsdException w:name="index 9" w:semiHidden="1" w:unhideWhenUsed="1"/>
+    <w:lsdException w:name="toc 1" w:semiHidden="1" w:uiPriority="39" w:unhideWhenUsed="1"/>
+    <w:lsdException w:name="toc 2" w:semiHidden="1" w:uiPriority="39" w:unhideWhenUsed="1"/>
+    <w:lsdException w:name="toc 3" w:semiHidden="1" w:uiPriority="39" w:unhideWhenUsed="1"/>
+    <w:lsdException w:name="toc 4" w:semiHidden="1" w:uiPriority="39" w:unhideWhenUsed="1"/>
+    <w:lsdException w:name="toc 5" w:semiHidden="1" w:uiPriority="39" w:unhideWhenUsed="1"/>
+    <w:lsdException w:name="toc 6" w:semiHidden="1" w:uiPriority="39" w:unhideWhenUsed="1"/>
+    <w:lsdException w:name="toc 7" w:semiHidden="1" w:uiPriority="39" w:unhideWhenUsed="1"/>
+    <w:lsdException w:name="toc 8" w:semiHidden="1" w:uiPriority="39" w:unhideWhenUsed="1"/>
+    <w:lsdException w:name="toc 9" w:semiHidden="1" w:uiPriority="39" w:unhideWhenUsed="1"/>
+    <w:lsdException w:name="Normal Indent" w:semiHidden="1" w:unhideWhenUsed="1"/>
+    <w:lsdException w:name="footnote text" w:semiHidden="1" w:unhideWhenUsed="1"/>
+    <w:lsdException w:name="annotation text" w:semiHidden="1" w:unhideWhenUsed="1"/>
+    <w:lsdException w:name="header" w:semiHidden="1" w:unhideWhenUsed="1"/>
+    <w:lsdException w:name="footer" w:semiHidden="1" w:unhideWhenUsed="1"/>
+    <w:lsdException w:name="index heading" w:semiHidden="1" w:unhideWhenUsed="1"/>
+    <w:lsdException w:name="caption" w:semiHidden="1" w:uiPriority="35" w:unhideWhenUsed="1" w:qFormat="1"/>
+    <w:lsdException w:name="table of figures" w:semiHidden="1" w:unhideWhenUsed="1"/>
+    <w:lsdException w:name="envelope address" w:semiHidden="1" w:unhideWhenUsed="1"/>
+    <w:lsdException w:name="envelope return" w:semiHidden="1" w:unhideWhenUsed="1"/>
+    <w:lsdException w:name="footnote reference" w:semiHidden="1" w:unhideWhenUsed="1"/>
+    <w:lsdException w:name="annotation reference" w:semiHidden="1" w:unhideWhenUsed="1"/>
+    <w:lsdException w:name="line number" w:semiHidden="1" w:unhideWhenUsed="1"/>
+    <w:lsdException w:name="page number" w:semiHidden="1" w:unhideWhenUsed="1"/>
+    <w:lsdException w:name="endnote reference" w:semiHidden="1" w:unhideWhenUsed="1"/>
+    <w:lsdException w:name="endnote text" w:semiHidden="1" w:unhideWhenUsed="1"/>
+    <w:lsdException w:name="table of authorities" w:semiHidden="1" w:unhideWhenUsed="1"/>
+    <w:lsdException w:name="macro" w:semiHidden="1" w:unhideWhenUsed="1"/>
+    <w:lsdException w:name="toa heading" w:semiHidden="1" w:unhideWhenUsed="1"/>
+    <w:lsdException w:name="List" w:semiHidden="1" w:unhideWhenUsed="1"/>
+    <w:lsdException w:name="List Bullet" w:semiHidden="1" w:unhideWhenUsed="1"/>
+    <w:lsdException w:name="List Number" w:semiHidden="1" w:unhideWhenUsed="1"/>
+    <w:lsdException w:name="List 2" w:semiHidden="1" w:unhideWhenUsed="1"/>
+    <w:lsdException w:name="List 3" w:semiHidden="1" w:unhideWhenUsed="1"/>
+    <w:lsdException w:name="List 4" w:semiHidden="1" w:unhideWhenUsed="1"/>
+    <w:lsdException w:name="List 5" w:semiHidden="1" w:unhideWhenUsed="1"/>
+    <w:lsdException w:name="List Bullet 2" w:semiHidden="1" w:unhideWhenUsed="1"/>
+    <w:lsdException w:name="List Bullet 3" w:semiHidden="1" w:unhideWhenUsed="1"/>
+    <w:lsdException w:name="List Bullet 4" w:semiHidden="1" w:unhideWhenUsed="1"/>
+    <w:lsdException w:name="List Bullet 5" w:semiHidden="1" w:unhideWhenUsed="1"/>
+    <w:lsdException w:name="List Number 2" w:semiHidden="1" w:unhideWhenUsed="1"/>
+    <w:lsdException w:name="List Number 3" w:semiHidden="1" w:unhideWhenUsed="1"/>
+    <w:lsdException w:name="List Number 4" w:semiHidden="1" w:unhideWhenUsed="1"/>
+    <w:lsdException w:name="List Number 5" w:semiHidden="1" w:unhideWhenUsed="1"/>
+    <w:lsdException w:name="Title" w:uiPriority="10" w:qFormat="1"/>
+    <w:lsdException w:name="Closing" w:semiHidden="1" w:unhideWhenUsed="1"/>
+    <w:lsdException w:name="Signature" w:semiHidden="1" w:unhideWhenUsed="1"/>
+    <w:lsdException w:name="Default Paragraph Font" w:semiHidden="1" w:uiPriority="1" w:unhideWhenUsed="1"/>
+    <w:lsdException w:name="Body Text" w:semiHidden="1" w:unhideWhenUsed="1"/>
+    <w:lsdException w:name="Body Text Indent" w:semiHidden="1" w:unhideWhenUsed="1"/>
+    <w:lsdException w:name="List Continue" w:semiHidden="1" w:unhideWhenUsed="1"/>
+    <w:lsdException w:name="List Continue 2" w:semiHidden="1" w:unhideWhenUsed="1"/>
+    <w:lsdException w:name="List Continue 3" w:semiHidden="1" w:unhideWhenUsed="1"/>
+    <w:lsdException w:name="List Continue 4" w:semiHidden="1" w:unhideWhenUsed="1"/>
+    <w:lsdException w:name="List Continue 5" w:semiHidden="1" w:unhideWhenUsed="1"/>
+    <w:lsdException w:name="Message Header" w:semiHidden="1" w:unhideWhenUsed="1"/>
+    <w:lsdException w:name="Subtitle" w:uiPriority="11" w:qFormat="1"/>
+    <w:lsdException w:name="Salutation" w:semiHidden="1" w:unhideWhenUsed="1"/>
+    <w:lsdException w:name="Date" w:semiHidden="1" w:unhideWhenUsed="1"/>
+    <w:lsdException w:name="Body Text First Indent" w:semiHidden="1" w:unhideWhenUsed="1"/>
+    <w:lsdException w:name="Body Text First Indent 2" w:semiHidden="1" w:unhideWhenUsed="1"/>
+    <w:lsdException w:name="Note Heading" w:semiHidden="1" w:unhideWhenUsed="1"/>
+    <w:lsdException w:name="Body Text 2" w:semiHidden="1" w:unhideWhenUsed="1"/>
+    <w:lsdException w:name="Body Text 3" w:semiHidden="1" w:unhideWhenUsed="1"/>
+    <w:lsdException w:name="Body Text Indent 2" w:semiHidden="1" w:unhideWhenUsed="1"/>
+    <w:lsdException w:name="Body Text Indent 3" w:semiHidden="1" w:unhideWhenUsed="1"/>
+    <w:lsdException w:name="Block Text" w:semiHidden="1" w:unhideWhenUsed="1"/>
+    <w:lsdException w:name="Hyperlink" w:semiHidden="1" w:unhideWhenUsed="1"/>
+    <w:lsdException w:name="FollowedHyperlink" w:semiHidden="1" w:unhideWhenUsed="1"/>
+    <w:lsdException w:name="Strong" w:uiPriority="22" w:qFormat="1"/>
+    <w:lsdException w:name="Emphasis" w:uiPriority="20" w:qFormat="1"/>
+    <w:lsdException w:name="Document Map" w:semiHidden="1" w:unhideWhenUsed="1"/>
+    <w:lsdException w:name="Plain Text" w:semiHidden="1" w:unhideWhenUsed="1"/>
+    <w:lsdException w:name="E-mail Signature" w:semiHidden="1" w:unhideWhenUsed="1"/>
+    <w:lsdException w:name="HTML Top of Form" w:semiHidden="1" w:unhideWhenUsed="1"/>
+    <w:lsdException w:name="HTML Bottom of Form" w:semiHidden="1" w:unhideWhenUsed="1"/>
+    <w:lsdException w:name="Normal (Web)" w:semiHidden="1" w:unhideWhenUsed="1"/>
+    <w:lsdException w:name="HTML Acronym" w:semiHidden="1" w:unhideWhenUsed="1"/>
+    <w:lsdException w:name="HTML Address" w:semiHidden="1" w:unhideWhenUsed="1"/>
+    <w:lsdException w:name="HTML Cite" w:semiHidden="1" w:unhideWhenUsed="1"/>
+    <w:lsdException w:name="HTML Code" w:semiHidden="1" w:unhideWhenUsed="1"/>
+    <w:lsdException w:name="HTML Definition" w:semiHidden="1" w:unhideWhenUsed="1"/>
+    <w:lsdException w:name="HTML Keyboard" w:semiHidden="1" w:unhideWhenUsed="1"/>
+    <w:lsdException w:name="HTML Preformatted" w:semiHidden="1" w:unhideWhenUsed="1"/>
+    <w:lsdException w:name="HTML Sample" w:semiHidden="1" w:unhideWhenUsed="1"/>
+    <w:lsdException w:name="HTML Typewriter" w:semiHidden="1" w:unhideWhenUsed="1"/>
+    <w:lsdException w:name="HTML Variable" w:semiHidden="1" w:unhideWhenUsed="1"/>
+    <w:lsdException w:name="Normal Table" w:semiHidden="1" w:unhideWhenUsed="1"/>
+    <w:lsdException w:name="annotation subject" w:semiHidden="1" w:unhideWhenUsed="1"/>
+    <w:lsdException w:name="No List" w:semiHidden="1" w:unhideWhenUsed="1"/>
+    <w:lsdException w:name="Outline List 1" w:semiHidden="1" w:unhideWhenUsed="1"/>
+    <w:lsdException w:name="Outline List 2" w:semiHidden="1" w:unhideWhenUsed="1"/>
+    <w:lsdException w:name="Outline List 3" w:semiHidden="1" w:unhideWhenUsed="1"/>
+    <w:lsdException w:name="Table Simple 1" w:semiHidden="1" w:unhideWhenUsed="1"/>
+    <w:lsdException w:name="Table Simple 2" w:semiHidden="1" w:unhideWhenUsed="1"/>
+    <w:lsdException w:name="Table Simple 3" w:semiHidden="1" w:unhideWhenUsed="1"/>
+    <w:lsdException w:name="Table Classic 1" w:semiHidden="1" w:unhideWhenUsed="1"/>
+    <w:lsdException w:name="Table Classic 2" w:semiHidden="1" w:unhideWhenUsed="1"/>
+    <w:lsdException w:name="Table Classic 3" w:semiHidden="1" w:unhideWhenUsed="1"/>
+    <w:lsdException w:name="Table Classic 4" w:semiHidden="1" w:unhideWhenUsed="1"/>
+    <w:lsdException w:name="Table Colorful 1" w:semiHidden="1" w:unhideWhenUsed="1"/>
+    <w:lsdException w:name="Table Colorful 2" w:semiHidden="1" w:unhideWhenUsed="1"/>
+    <w:lsdException w:name="Table Colorful 3" w:semiHidden="1" w:unhideWhenUsed="1"/>
+    <w:lsdException w:name="Table Columns 1" w:semiHidden="1" w:unhideWhenUsed="1"/>
+    <w:lsdException w:name="Table Columns 2" w:semiHidden="1" w:unhideWhenUsed="1"/>
+    <w:lsdException w:name="Table Columns 3" w:semiHidden="1" w:unhideWhenUsed="1"/>
+    <w:lsdException w:name="Table Columns 4" w:semiHidden="1" w:unhideWhenUsed="1"/>
+    <w:lsdException w:name="Table Columns 5" w:semiHidden="1" w:unhideWhenUsed="1"/>
+    <w:lsdException w:name="Table Grid 1" w:semiHidden="1" w:unhideWhenUsed="1"/>
+    <w:lsdException w:name="Table Grid 2" w:semiHidden="1" w:unhideWhenUsed="1"/>
+    <w:lsdException w:name="Table Grid 3" w:semiHidden="1" w:unhideWhenUsed="1"/>
+    <w:lsdException w:name="Table Grid 4" w:semiHidden="1" w:unhideWhenUsed="1"/>
+    <w:lsdException w:name="Table Grid 5" w:semiHidden="1" w:unhideWhenUsed="1"/>
+    <w:lsdException w:name="Table Grid 6" w:semiHidden="1" w:unhideWhenUsed="1"/>
+    <w:lsdException w:name="Table Grid 7" w:semiHidden="1" w:unhideWhenUsed="1"/>
+    <w:lsdException w:name="Table Grid 8" w:semiHidden="1" w:unhideWhenUsed="1"/>
+    <w:lsdException w:name="Table List 1" w:semiHidden="1" w:unhideWhenUsed="1"/>
+    <w:lsdException w:name="Table List 2" w:semiHidden="1" w:unhideWhenUsed="1"/>
+    <w:lsdException w:name="Table List 3" w:semiHidden="1" w:unhideWhenUsed="1"/>
+    <w:lsdException w:name="Table List 4" w:semiHidden="1" w:unhideWhenUsed="1"/>
+    <w:lsdException w:name="Table List 5" w:semiHidden="1" w:unhideWhenUsed="1"/>
+    <w:lsdException w:name="Table List 6" w:semiHidden="1" w:unhideWhenUsed="1"/>
+    <w:lsdException w:name="Table List 7" w:semiHidden="1" w:unhideWhenUsed="1"/>
+    <w:lsdException w:name="Table List 8" w:semiHidden="1" w:unhideWhenUsed="1"/>
+    <w:lsdException w:name="Table 3D effects 1" w:semiHidden="1" w:unhideWhenUsed="1"/>
+    <w:lsdException w:name="Table 3D effects 2" w:semiHidden="1" w:unhideWhenUsed="1"/>
+    <w:lsdException w:name="Table 3D effects 3" w:semiHidden="1" w:unhideWhenUsed="1"/>
+    <w:lsdException w:name="Table Contemporary" w:semiHidden="1" w:unhideWhenUsed="1"/>
+    <w:lsdException w:name="Table Elegant" w:semiHidden="1" w:unhideWhenUsed="1"/>
+    <w:lsdException w:name="Table Professional" w:semiHidden="1" w:unhideWhenUsed="1"/>
+    <w:lsdException w:name="Table Subtle 1" w:semiHidden="1" w:unhideWhenUsed="1"/>
+    <w:lsdException w:name="Table Subtle 2" w:semiHidden="1" w:unhideWhenUsed="1"/>
+    <w:lsdException w:name="Table Web 1" w:semiHidden="1" w:unhideWhenUsed="1"/>
+    <w:lsdException w:name="Table Web 2" w:semiHidden="1" w:unhideWhenUsed="1"/>
+    <w:lsdException w:name="Table Web 3" w:semiHidden="1" w:unhideWhenUsed="1"/>
+    <w:lsdException w:name="Balloon Text" w:semiHidden="1" w:unhideWhenUsed="1"/>
+    <w:lsdException w:name="Table Grid" w:semiHidden="1" w:uiPriority="39" w:unhideWhenUsed="1"/>
+    <w:lsdException w:name="Table Theme" w:semiHidden="1" w:unhideWhenUsed="1"/>
+    <w:lsdException w:name="Placeholder Text" w:semiHidden="1"/>
+    <w:lsdException w:name="No Spacing" w:uiPriority="1" w:qFormat="1"/>
+    <w:lsdException w:name="Light Shading" w:uiPriority="60"/>
+    <w:lsdException w:name="Light List" w:uiPriority="61"/>
+    <w:lsdException w:name="Light Grid" w:uiPriority="62"/>
+    <w:lsdException w:name="Medium Shading 1" w:uiPriority="63"/>
+    <w:lsdException w:name="Medium Shading 2" w:uiPriority="64"/>
+    <w:lsdException w:name="Medium List 1" w:uiPriority="65"/>
+    <w:lsdException w:name="Medium List 2" w:uiPriority="66"/>
+    <w:lsdException w:name="Medium Grid 1" w:uiPriority="67"/>
+    <w:lsdException w:name="Medium Grid 2" w:uiPriority="68"/>
+    <w:lsdException w:name="Medium Grid 3" w:uiPriority="69"/>
+    <w:lsdException w:name="Dark List" w:uiPriority="70"/>
+    <w:lsdException w:name="Colorful Shading" w:uiPriority="71"/>
+    <w:lsdException w:name="Colorful List" w:uiPriority="72"/>
+    <w:lsdException w:name="Colorful Grid" w:uiPriority="73"/>
+    <w:lsdException w:name="Light Shading Accent 1" w:uiPriority="60"/>
+    <w:lsdException w:name="Light List Accent 1" w:uiPriority="61"/>
+    <w:lsdException w:name="Light Grid Accent 1" w:uiPriority="62"/>
+    <w:lsdException w:name="Medium Shading 1 Accent 1" w:uiPriority="63"/>
+    <w:lsdException w:name="Medium Shading 2 Accent 1" w:uiPriority="64"/>
+    <w:lsdException w:name="Medium List 1 Accent 1" w:uiPriority="65"/>
+    <w:lsdException w:name="Revision" w:semiHidden="1"/>
+    <w:lsdException w:name="List Paragraph" w:uiPriority="34" w:qFormat="1"/>
+    <w:lsdException w:name="Quote" w:uiPriority="29" w:qFormat="1"/>
+    <w:lsdException w:name="Intense Quote" w:uiPriority="30" w:qFormat="1"/>
+    <w:lsdException w:name="Medium List 2 Accent 1" w:uiPriority="66"/>
+    <w:lsdException w:name="Medium Grid 1 Accent 1" w:uiPriority="67"/>
+    <w:lsdException w:name="Medium Grid 2 Accent 1" w:uiPriority="68"/>
+    <w:lsdException w:name="Medium Grid 3 Accent 1" w:uiPriority="69"/>
+    <w:lsdException w:name="Dark List Accent 1" w:uiPriority="70"/>
+    <w:lsdException w:name="Colorful Shading Accent 1" w:uiPriority="71"/>
+    <w:lsdException w:name="Colorful List Accent 1" w:uiPriority="72"/>
+    <w:lsdException w:name="Colorful Grid Accent 1" w:uiPriority="73"/>
+    <w:lsdException w:name="Light Shading Accent 2" w:uiPriority="60"/>
+    <w:lsdException w:name="Light List Accent 2" w:uiPriority="61"/>
+    <w:lsdException w:name="Light Grid Accent 2" w:uiPriority="62"/>
+    <w:lsdException w:name="Medium Shading 1 Accent 2" w:uiPriority="63"/>
+    <w:lsdException w:name="Medium Shading 2 Accent 2" w:uiPriority="64"/>
+    <w:lsdException w:name="Medium List 1 Accent 2" w:uiPriority="65"/>
+    <w:lsdException w:name="Medium List 2 Accent 2" w:uiPriority="66"/>
+    <w:lsdException w:name="Medium Grid 1 Accent 2" w:uiPriority="67"/>
+    <w:lsdException w:name="Medium Grid 2 Accent 2" w:uiPriority="68"/>
+    <w:lsdException w:name="Medium Grid 3 Accent 2" w:uiPriority="69"/>
+    <w:lsdException w:name="Dark List Accent 2" w:uiPriority="70"/>
+    <w:lsdException w:name="Colorful Shading Accent 2" w:uiPriority="71"/>
+    <w:lsdException w:name="Colorful List Accent 2" w:uiPriority="72"/>
+    <w:lsdException w:name="Colorful Grid Accent 2" w:uiPriority="73"/>
+    <w:lsdException w:name="Light Shading Accent 3" w:uiPriority="60"/>
+    <w:lsdException w:name="Light List Accent 3" w:uiPriority="61"/>
+    <w:lsdException w:name="Light Grid Accent 3" w:uiPriority="62"/>
+    <w:lsdException w:name="Medium Shading 1 Accent 3" w:uiPriority="63"/>
+    <w:lsdException w:name="Medium Shading 2 Accent 3" w:uiPriority="64"/>
+    <w:lsdException w:name="Medium List 1 Accent 3" w:uiPriority="65"/>
+    <w:lsdException w:name="Medium List 2 Accent 3" w:uiPriority="66"/>
+    <w:lsdException w:name="Medium Grid 1 Accent 3" w:uiPriority="67"/>
+    <w:lsdException w:name="Medium Grid 2 Accent 3" w:uiPriority="68"/>
+    <w:lsdException w:name="Medium Grid 3 Accent 3" w:uiPriority="69"/>
+    <w:lsdException w:name="Dark List Accent 3" w:uiPriority="70"/>
+    <w:lsdException w:name="Colorful Shading Accent 3" w:uiPriority="71"/>
+    <w:lsdException w:name="Colorful List Accent 3" w:uiPriority="72"/>
+    <w:lsdException w:name="Colorful Grid Accent 3" w:uiPriority="73"/>
+    <w:lsdException w:name="Light Shading Accent 4" w:uiPriority="60"/>
+    <w:lsdException w:name="Light List Accent 4" w:uiPriority="61"/>
+    <w:lsdException w:name="Light Grid Accent 4" w:uiPriority="62"/>
+    <w:lsdException w:name="Medium Shading 1 Accent 4" w:uiPriority="63"/>
+    <w:lsdException w:name="Medium Shading 2 Accent 4" w:uiPriority="64"/>
+    <w:lsdException w:name="Medium List 1 Accent 4" w:uiPriority="65"/>
+    <w:lsdException w:name="Medium List 2 Accent 4" w:uiPriority="66"/>
+    <w:lsdException w:name="Medium Grid 1 Accent 4" w:uiPriority="67"/>
+    <w:lsdException w:name="Medium Grid 2 Accent 4" w:uiPriority="68"/>
+    <w:lsdException w:name="Medium Grid 3 Accent 4" w:uiPriority="69"/>
+    <w:lsdException w:name="Dark List Accent 4" w:uiPriority="70"/>
+    <w:lsdException w:name="Colorful Shading Accent 4" w:uiPriority="71"/>
+    <w:lsdException w:name="Colorful List Accent 4" w:uiPriority="72"/>
+    <w:lsdException w:name="Colorful Grid Accent 4" w:uiPriority="73"/>
+    <w:lsdException w:name="Light Shading Accent 5" w:uiPriority="60"/>
+    <w:lsdException w:name="Light List Accent 5" w:uiPriority="61"/>
+    <w:lsdException w:name="Light Grid Accent 5" w:uiPriority="62"/>
+    <w:lsdException w:name="Medium Shading 1 Accent 5" w:uiPriority="63"/>
+    <w:lsdException w:name="Medium Shading 2 Accent 5" w:uiPriority="64"/>
+    <w:lsdException w:name="Medium List 1 Accent 5" w:uiPriority="65"/>
+    <w:lsdException w:name="Medium List 2 Accent 5" w:uiPriority="66"/>
+    <w:lsdException w:name="Medium Grid 1 Accent 5" w:uiPriority="67"/>
+    <w:lsdException w:name="Medium Grid 2 Accent 5" w:uiPriority="68"/>
+    <w:lsdException w:name="Medium Grid 3 Accent 5" w:uiPriority="69"/>
+    <w:lsdException w:name="Dark List Accent 5" w:uiPriority="70"/>
+    <w:lsdException w:name="Colorful Shading Accent 5" w:uiPriority="71"/>
+    <w:lsdException w:name="Colorful List Accent 5" w:uiPriority="72"/>
+    <w:lsdException w:name="Colorful Grid Accent 5" w:uiPriority="73"/>
+    <w:lsdException w:name="Light Shading Accent 6" w:uiPriority="60"/>
+    <w:lsdException w:name="Light List Accent 6" w:uiPriority="61"/>
+    <w:lsdException w:name="Light Grid Accent 6" w:uiPriority="62"/>
+    <w:lsdException w:name="Medium Shading 1 Accent 6" w:uiPriority="63"/>
+    <w:lsdException w:name="Medium Shading 2 Accent 6" w:uiPriority="64"/>
+    <w:lsdException w:name="Medium List 1 Accent 6" w:uiPriority="65"/>
+    <w:lsdException w:name="Medium List 2 Accent 6" w:uiPriority="66"/>
+    <w:lsdException w:name="Medium Grid 1 Accent 6" w:uiPriority="67"/>
+    <w:lsdException w:name="Medium Grid 2 Accent 6" w:uiPriority="68"/>
+    <w:lsdException w:name="Medium Grid 3 Accent 6" w:uiPriority="69"/>
+    <w:lsdException w:name="Dark List Accent 6" w:uiPriority="70"/>
+    <w:lsdException w:name="Colorful Shading Accent 6" w:uiPriority="71"/>
+    <w:lsdException w:name="Colorful List Accent 6" w:uiPriority="72"/>
+    <w:lsdException w:name="Colorful Grid Accent 6" w:uiPriority="73"/>
+    <w:lsdException w:name="Subtle Emphasis" w:uiPriority="19" w:qFormat="1"/>
+    <w:lsdException w:name="Intense Emphasis" w:uiPriority="21" w:qFormat="1"/>
+    <w:lsdException w:name="Subtle Reference" w:uiPriority="31" w:qFormat="1"/>
+    <w:lsdException w:name="Intense Reference" w:uiPriority="32" w:qFormat="1"/>
+    <w:lsdException w:name="Book Title" w:uiPriority="33" w:qFormat="1"/>
+    <w:lsdException w:name="Bibliography" w:semiHidden="1" w:uiPriority="37" w:unhideWhenUsed="1"/>
+    <w:lsdException w:name="TOC Heading" w:semiHidden="1" w:uiPriority="39" w:unhideWhenUsed="1" w:qFormat="1"/>
+    <w:lsdException w:name="Plain Table 1" w:uiPriority="41"/>
+    <w:lsdException w:name="Plain Table 2" w:uiPriority="42"/>
+    <w:lsdException w:name="Plain Table 3" w:uiPriority="43"/>
+    <w:lsdException w:name="Plain Table 4" w:uiPriority="44"/>
+    <w:lsdException w:name="Plain Table 5" w:uiPriority="45"/>
+    <w:lsdException w:name="Grid Table Light" w:uiPriority="40"/>
+    <w:lsdException w:name="Grid Table 1 Light" w:uiPriority="46"/>
+    <w:lsdException w:name="Grid Table 2" w:uiPriority="47"/>
+    <w:lsdException w:name="Grid Table 3" w:uiPriority="48"/>
+    <w:lsdException w:name="Grid Table 4" w:uiPriority="49"/>
+    <w:lsdException w:name="Grid Table 5 Dark" w:uiPriority="50"/>
+    <w:lsdException w:name="Grid Table 6 Colorful" w:uiPriority="51"/>
+    <w:lsdException w:name="Grid Table 7 Colorful" w:uiPriority="52"/>
+    <w:lsdException w:name="Grid Table 1 Light Accent 1" w:uiPriority="46"/>
+    <w:lsdException w:name="Grid Table 2 Accent 1" w:uiPriority="47"/>
+    <w:lsdException w:name="Grid Table 3 Accent 1" w:uiPriority="48"/>
+    <w:lsdException w:name="Grid Table 4 Accent 1" w:uiPriority="49"/>
+    <w:lsdException w:name="Grid Table 5 Dark Accent 1" w:uiPriority="50"/>
+    <w:lsdException w:name="Grid Table 6 Colorful Accent 1" w:uiPriority="51"/>
+    <w:lsdException w:name="Grid Table 7 Colorful Accent 1" w:uiPriority="52"/>
+    <w:lsdException w:name="Grid Table 1 Light Accent 2" w:uiPriority="46"/>
+    <w:lsdException w:name="Grid Table 2 Accent 2" w:uiPriority="47"/>
+    <w:lsdException w:name="Grid Table 3 Accent 2" w:uiPriority="48"/>
+    <w:lsdException w:name="Grid Table 4 Accent 2" w:uiPriority="49"/>
+    <w:lsdException w:name="Grid Table 5 Dark Accent 2" w:uiPriority="50"/>
+    <w:lsdException w:name="Grid Table 6 Colorful Accent 2" w:uiPriority="51"/>
+    <w:lsdException w:name="Grid Table 7 Colorful Accent 2" w:uiPriority="52"/>
+    <w:lsdException w:name="Grid Table 1 Light Accent 3" w:uiPriority="46"/>
+    <w:lsdException w:name="Grid Table 2 Accent 3" w:uiPriority="47"/>
+    <w:lsdException w:name="Grid Table 3 Accent 3" w:uiPriority="48"/>
+    <w:lsdException w:name="Grid Table 4 Accent 3" w:uiPriority="49"/>
+    <w:lsdException w:name="Grid Table 5 Dark Accent 3" w:uiPriority="50"/>
+    <w:lsdException w:name="Grid Table 6 Colorful Accent 3" w:uiPriority="51"/>
+    <w:lsdException w:name="Grid Table 7 Colorful Accent 3" w:uiPriority="52"/>
+    <w:lsdException w:name="Grid Table 1 Light Accent 4" w:uiPriority="46"/>
+    <w:lsdException w:name="Grid Table 2 Accent 4" w:uiPriority="47"/>
+    <w:lsdException w:name="Grid Table 3 Accent 4" w:uiPriority="48"/>
+    <w:lsdException w:name="Grid Table 4 Accent 4" w:uiPriority="49"/>
+    <w:lsdException w:name="Grid Table 5 Dark Accent 4" w:uiPriority="50"/>
+    <w:lsdException w:name="Grid Table 6 Colorful Accent 4" w:uiPriority="51"/>
+    <w:lsdException w:name="Grid Table 7 Colorful Accent 4" w:uiPriority="52"/>
+    <w:lsdException w:name="Grid Table 1 Light Accent 5" w:uiPriority="46"/>
+    <w:lsdException w:name="Grid Table 2 Accent 5" w:uiPriority="47"/>
+    <w:lsdException w:name="Grid Table 3 Accent 5" w:uiPriority="48"/>
+    <w:lsdException w:name="Grid Table 4 Accent 5" w:uiPriority="49"/>
+    <w:lsdException w:name="Grid Table 5 Dark Accent 5" w:uiPriority="50"/>
+    <w:lsdException w:name="Grid Table 6 Colorful Accent 5" w:uiPriority="51"/>
+    <w:lsdException w:name="Grid Table 7 Colorful Accent 5" w:uiPriority="52"/>
+    <w:lsdException w:name="Grid Table 1 Light Accent 6" w:uiPriority="46"/>
+    <w:lsdException w:name="Grid Table 2 Accent 6" w:uiPriority="47"/>
+    <w:lsdException w:name="Grid Table 3 Accent 6" w:uiPriority="48"/>
+    <w:lsdException w:name="Grid Table 4 Accent 6" w:uiPriority="49"/>
+    <w:lsdException w:name="Grid Table 5 Dark Accent 6" w:uiPriority="50"/>
+    <w:lsdException w:name="Grid Table 6 Colorful Accent 6" w:uiPriority="51"/>
+    <w:lsdException w:name="Grid Table 7 Colorful Accent 6" w:uiPriority="52"/>
+    <w:lsdException w:name="List Table 1 Light" w:uiPriority="46"/>
+    <w:lsdException w:name="List Table 2" w:uiPriority="47"/>
+    <w:lsdException w:name="List Table 3" w:uiPriority="48"/>
+    <w:lsdException w:name="List Table 4" w:uiPriority="49"/>
+    <w:lsdException w:name="List Table 5 Dark" w:uiPriority="50"/>
+    <w:lsdException w:name="List Table 6 Colorful" w:uiPriority="51"/>
+    <w:lsdException w:name="List Table 7 Colorful" w:uiPriority="52"/>
+    <w:lsdException w:name="List Table 1 Light Accent 1" w:uiPriority="46"/>
+    <w:lsdException w:name="List Table 2 Accent 1" w:uiPriority="47"/>
+    <w:lsdException w:name="List Table 3 Accent 1" w:uiPriority="48"/>
+    <w:lsdException w:name="List Table 4 Accent 1" w:uiPriority="49"/>
+    <w:lsdException w:name="List Table 5 Dark Accent 1" w:uiPriority="50"/>
+    <w:lsdException w:name="List Table 6 Colorful Accent 1" w:uiPriority="51"/>
+    <w:lsdException w:name="List Table 7 Colorful Accent 1" w:uiPriority="52"/>
+    <w:lsdException w:name="List Table 1 Light Accent 2" w:uiPriority="46"/>
+    <w:lsdException w:name="List Table 2 Accent 2" w:uiPriority="47"/>
+    <w:lsdException w:name="List Table 3 Accent 2" w:uiPriority="48"/>
+    <w:lsdException w:name="List Table 4 Accent 2" w:uiPriority="49"/>
+    <w:lsdException w:name="List Table 5 Dark Accent 2" w:uiPriority="50"/>
+    <w:lsdException w:name="List Table 6 Colorful Accent 2" w:uiPriority="51"/>
+    <w:lsdException w:name="List Table 7 Colorful Accent 2" w:uiPriority="52"/>
+    <w:lsdException w:name="List Table 1 Light Accent 3" w:uiPriority="46"/>
+    <w:lsdException w:name="List Table 2 Accent 3" w:uiPriority="47"/>
+    <w:lsdException w:name="List Table 3 Accent 3" w:uiPriority="48"/>
+    <w:lsdException w:name="List Table 4 Accent 3" w:uiPriority="49"/>
+    <w:lsdException w:name="List Table 5 Dark Accent 3" w:uiPriority="50"/>
+    <w:lsdException w:name="List Table 6 Colorful Accent 3" w:uiPriority="51"/>
+    <w:lsdException w:name="List Table 7 Colorful Accent 3" w:uiPriority="52"/>
+    <w:lsdException w:name="List Table 1 Light Accent 4" w:uiPriority="46"/>
+    <w:lsdException w:name="List Table 2 Accent 4" w:uiPriority="47"/>
+    <w:lsdException w:name="List Table 3 Accent 4" w:uiPriority="48"/>
+    <w:lsdException w:name="List Table 4 Accent 4" w:uiPriority="49"/>
+    <w:lsdException w:name="List Table 5 Dark Accent 4" w:uiPriority="50"/>
+    <w:lsdException w:name="List Table 6 Colorful Accent 4" w:uiPriority="51"/>
+    <w:lsdException w:name="List Table 7 Colorful Accent 4" w:uiPriority="52"/>
+    <w:lsdException w:name="List Table 1 Light Accent 5" w:uiPriority="46"/>
+    <w:lsdException w:name="List Table 2 Accent 5" w:uiPriority="47"/>
+    <w:lsdException w:name="List Table 3 Accent 5" w:uiPriority="48"/>
+    <w:lsdException w:name="List Table 4 Accent 5" w:uiPriority="49"/>
+    <w:lsdException w:name="List Table 5 Dark Accent 5" w:uiPriority="50"/>
+    <w:lsdException w:name="List Table 6 Colorful Accent 5" w:uiPriority="51"/>
+    <w:lsdException w:name="List Table 7 Colorful Accent 5" w:uiPriority="52"/>
+    <w:lsdException w:name="List Table 1 Light Accent 6" w:uiPriority="46"/>
+    <w:lsdException w:name="List Table 2 Accent 6" w:uiPriority="47"/>
+    <w:lsdException w:name="List Table 3 Accent 6" w:uiPriority="48"/>
+    <w:lsdException w:name="List Table 4 Accent 6" w:uiPriority="49"/>
+    <w:lsdException w:name="List Table 5 Dark Accent 6" w:uiPriority="50"/>
+    <w:lsdException w:name="List Table 6 Colorful Accent 6" w:uiPriority="51"/>
+    <w:lsdException w:name="List Table 7 Colorful Accent 6" w:uiPriority="52"/>
+    <w:lsdException w:name="Mention" w:semiHidden="1" w:unhideWhenUsed="1"/>
+    <w:lsdException w:name="Smart Hyperlink" w:semiHidden="1" w:unhideWhenUsed="1"/>
+    <w:lsdException w:name="Hashtag" w:semiHidden="1" w:unhideWhenUsed="1"/>
   </w:latentStyles>
   <w:style w:type="paragraph" w:default="1" w:styleId="Normal">
     <w:name w:val="Normal"/>
@@ -5938,7 +5609,7 @@
   <a:extraClrSchemeLst/>
   <a:extLst>
     <a:ext uri="{05A4C25C-085E-4340-85A3-A5531E510DB2}">
-      <thm15:themeFamily xmlns="" xmlns:thm15="http://schemas.microsoft.com/office/thememl/2012/main" name="Office Theme" id="{62F939B6-93AF-4DB8-9C6B-D6C7DFDC589F}" vid="{4A3C46E8-61CC-4603-A589-7422A47A8E4A}"/>
+      <thm15:themeFamily xmlns:thm15="http://schemas.microsoft.com/office/thememl/2012/main" name="Office Theme" id="{62F939B6-93AF-4DB8-9C6B-D6C7DFDC589F}" vid="{4A3C46E8-61CC-4603-A589-7422A47A8E4A}"/>
     </a:ext>
   </a:extLst>
 </a:theme>
@@ -5949,7 +5620,7 @@
 </file>
 
 <file path=customXml/itemProps1.xml><?xml version="1.0" encoding="utf-8"?>
-<ds:datastoreItem xmlns:ds="http://schemas.openxmlformats.org/officeDocument/2006/customXml" ds:itemID="{6DB808F9-1DC5-4207-9CD3-A8B04FCAECB7}">
+<ds:datastoreItem xmlns:ds="http://schemas.openxmlformats.org/officeDocument/2006/customXml" ds:itemID="{A900297A-39BA-46AF-A0CB-03BA5A7B9F5E}">
   <ds:schemaRefs>
     <ds:schemaRef ds:uri="http://schemas.openxmlformats.org/officeDocument/2006/bibliography"/>
   </ds:schemaRefs>

</xml_diff>